<commit_message>
added intro to robotics exams
</commit_message>
<xml_diff>
--- a/Outreach/RobotArmOutreach K to 3rd grade/PostTest robotics at UH Charter School.docx
+++ b/Outreach/RobotArmOutreach K to 3rd grade/PostTest robotics at UH Charter School.docx
@@ -1,6 +1,6 @@
 
 <file path=word/document.xml><?xml version="1.0" encoding="utf-8"?>
-<w:document xmlns:wpc="http://schemas.microsoft.com/office/word/2010/wordprocessingCanvas" xmlns:mo="http://schemas.microsoft.com/office/mac/office/2008/main" xmlns:mc="http://schemas.openxmlformats.org/markup-compatibility/2006" xmlns:mv="urn:schemas-microsoft-com:mac:vml" xmlns:o="urn:schemas-microsoft-com:office:office" xmlns:r="http://schemas.openxmlformats.org/officeDocument/2006/relationships" xmlns:m="http://schemas.openxmlformats.org/officeDocument/2006/math" xmlns:v="urn:schemas-microsoft-com:vml" xmlns:wp14="http://schemas.microsoft.com/office/word/2010/wordprocessingDrawing" xmlns:wp="http://schemas.openxmlformats.org/drawingml/2006/wordprocessingDrawing" xmlns:w10="urn:schemas-microsoft-com:office:word" xmlns:w="http://schemas.openxmlformats.org/wordprocessingml/2006/main" xmlns:w14="http://schemas.microsoft.com/office/word/2010/wordml" xmlns:wpg="http://schemas.microsoft.com/office/word/2010/wordprocessingGroup" xmlns:wpi="http://schemas.microsoft.com/office/word/2010/wordprocessingInk" xmlns:wne="http://schemas.microsoft.com/office/word/2006/wordml" xmlns:wps="http://schemas.microsoft.com/office/word/2010/wordprocessingShape" mc:Ignorable="w14 wp14">
+<w:document xmlns:wpc="http://schemas.microsoft.com/office/word/2010/wordprocessingCanvas" xmlns:cx="http://schemas.microsoft.com/office/drawing/2014/chartex" xmlns:cx1="http://schemas.microsoft.com/office/drawing/2015/9/8/chartex" xmlns:cx2="http://schemas.microsoft.com/office/drawing/2015/10/21/chartex" xmlns:cx3="http://schemas.microsoft.com/office/drawing/2016/5/9/chartex" xmlns:cx4="http://schemas.microsoft.com/office/drawing/2016/5/10/chartex" xmlns:cx5="http://schemas.microsoft.com/office/drawing/2016/5/11/chartex" xmlns:cx6="http://schemas.microsoft.com/office/drawing/2016/5/12/chartex" xmlns:cx7="http://schemas.microsoft.com/office/drawing/2016/5/13/chartex" xmlns:cx8="http://schemas.microsoft.com/office/drawing/2016/5/14/chartex" xmlns:mc="http://schemas.openxmlformats.org/markup-compatibility/2006" xmlns:aink="http://schemas.microsoft.com/office/drawing/2016/ink" xmlns:am3d="http://schemas.microsoft.com/office/drawing/2017/model3d" xmlns:o="urn:schemas-microsoft-com:office:office" xmlns:r="http://schemas.openxmlformats.org/officeDocument/2006/relationships" xmlns:m="http://schemas.openxmlformats.org/officeDocument/2006/math" xmlns:v="urn:schemas-microsoft-com:vml" xmlns:wp14="http://schemas.microsoft.com/office/word/2010/wordprocessingDrawing" xmlns:wp="http://schemas.openxmlformats.org/drawingml/2006/wordprocessingDrawing" xmlns:w10="urn:schemas-microsoft-com:office:word" xmlns:w="http://schemas.openxmlformats.org/wordprocessingml/2006/main" xmlns:w14="http://schemas.microsoft.com/office/word/2010/wordml" xmlns:w15="http://schemas.microsoft.com/office/word/2012/wordml" xmlns:w16cid="http://schemas.microsoft.com/office/word/2016/wordml/cid" xmlns:w16se="http://schemas.microsoft.com/office/word/2015/wordml/symex" xmlns:wpg="http://schemas.microsoft.com/office/word/2010/wordprocessingGroup" xmlns:wpi="http://schemas.microsoft.com/office/word/2010/wordprocessingInk" xmlns:wne="http://schemas.microsoft.com/office/word/2006/wordml" xmlns:wps="http://schemas.microsoft.com/office/word/2010/wordprocessingShape" mc:Ignorable="w14 w15 w16se w16cid wp14">
   <w:body>
     <w:p>
       <w:pPr>
@@ -9,7 +9,6 @@
           <w:vertAlign w:val="subscript"/>
         </w:rPr>
       </w:pPr>
-      <w:bookmarkStart w:id="0" w:name="_GoBack"/>
       <w:r>
         <w:rPr>
           <w:noProof/>
@@ -50,7 +49,7 @@
                     </pic:cNvPicPr>
                   </pic:nvPicPr>
                   <pic:blipFill rotWithShape="1">
-                    <a:blip r:embed="rId6">
+                    <a:blip r:embed="rId5">
                       <a:extLst>
                         <a:ext uri="{28A0092B-C50C-407E-A947-70E740481C1C}">
                           <a14:useLocalDpi xmlns:a14="http://schemas.microsoft.com/office/drawing/2010/main" val="0"/>
@@ -74,7 +73,7 @@
                     </a:ln>
                     <a:extLst>
                       <a:ext uri="{53640926-AAD7-44d8-BBD7-CCE9431645EC}">
-                        <a14:shadowObscured xmlns:a14="http://schemas.microsoft.com/office/drawing/2010/main"/>
+                        <a14:shadowObscured xmlns:a14="http://schemas.microsoft.com/office/drawing/2010/main" xmlns:w="http://schemas.openxmlformats.org/wordprocessingml/2006/main" xmlns:w10="urn:schemas-microsoft-com:office:word" xmlns:v="urn:schemas-microsoft-com:vml" xmlns:o="urn:schemas-microsoft-com:office:office" xmlns:mv="urn:schemas-microsoft-com:mac:vml" xmlns:mo="http://schemas.microsoft.com/office/mac/office/2008/main" xmlns=""/>
                       </a:ext>
                     </a:extLst>
                   </pic:spPr>
@@ -130,10 +129,10 @@
                         <a:effectLst/>
                         <a:extLst>
                           <a:ext uri="{FAA26D3D-D897-4be2-8F04-BA451C77F1D7}">
-                            <ma14:placeholderFlag xmlns:ma14="http://schemas.microsoft.com/office/mac/drawingml/2011/main"/>
+                            <ma14:placeholderFlag xmlns:ma14="http://schemas.microsoft.com/office/mac/drawingml/2011/main" xmlns:w="http://schemas.openxmlformats.org/wordprocessingml/2006/main" xmlns:w10="urn:schemas-microsoft-com:office:word" xmlns:v="urn:schemas-microsoft-com:vml" xmlns:o="urn:schemas-microsoft-com:office:office" xmlns:mv="urn:schemas-microsoft-com:mac:vml" xmlns:mo="http://schemas.microsoft.com/office/mac/office/2008/main" xmlns=""/>
                           </a:ext>
                           <a:ext uri="{C572A759-6A51-4108-AA02-DFA0A04FC94B}">
-                            <ma14:wrappingTextBoxFlag xmlns:ma14="http://schemas.microsoft.com/office/mac/drawingml/2011/main"/>
+                            <ma14:wrappingTextBoxFlag xmlns:ma14="http://schemas.microsoft.com/office/mac/drawingml/2011/main" xmlns:w="http://schemas.openxmlformats.org/wordprocessingml/2006/main" xmlns:w10="urn:schemas-microsoft-com:office:word" xmlns:v="urn:schemas-microsoft-com:vml" xmlns:o="urn:schemas-microsoft-com:office:office" xmlns:mv="urn:schemas-microsoft-com:mac:vml" xmlns:mo="http://schemas.microsoft.com/office/mac/office/2008/main" xmlns=""/>
                           </a:ext>
                         </a:extLst>
                       </wps:spPr>
@@ -183,7 +182,7 @@
               </wp:anchor>
             </w:drawing>
           </mc:Choice>
-          <mc:Fallback>
+          <mc:Fallback xmlns:mv="urn:schemas-microsoft-com:mac:vml" xmlns:mo="http://schemas.microsoft.com/office/mac/office/2008/main">
             <w:pict>
               <v:shapetype id="_x0000_t202" coordsize="21600,21600" o:spt="202" path="m0,0l0,21600,21600,21600,21600,0xe">
                 <v:stroke joinstyle="miter"/>
@@ -255,10 +254,10 @@
                         <a:effectLst/>
                         <a:extLst>
                           <a:ext uri="{FAA26D3D-D897-4be2-8F04-BA451C77F1D7}">
-                            <ma14:placeholderFlag xmlns:ma14="http://schemas.microsoft.com/office/mac/drawingml/2011/main"/>
+                            <ma14:placeholderFlag xmlns:ma14="http://schemas.microsoft.com/office/mac/drawingml/2011/main" xmlns:w="http://schemas.openxmlformats.org/wordprocessingml/2006/main" xmlns:w10="urn:schemas-microsoft-com:office:word" xmlns:v="urn:schemas-microsoft-com:vml" xmlns:o="urn:schemas-microsoft-com:office:office" xmlns:mv="urn:schemas-microsoft-com:mac:vml" xmlns:mo="http://schemas.microsoft.com/office/mac/office/2008/main" xmlns=""/>
                           </a:ext>
                           <a:ext uri="{C572A759-6A51-4108-AA02-DFA0A04FC94B}">
-                            <ma14:wrappingTextBoxFlag xmlns:ma14="http://schemas.microsoft.com/office/mac/drawingml/2011/main"/>
+                            <ma14:wrappingTextBoxFlag xmlns:ma14="http://schemas.microsoft.com/office/mac/drawingml/2011/main" xmlns:w="http://schemas.openxmlformats.org/wordprocessingml/2006/main" xmlns:w10="urn:schemas-microsoft-com:office:word" xmlns:v="urn:schemas-microsoft-com:vml" xmlns:o="urn:schemas-microsoft-com:office:office" xmlns:mv="urn:schemas-microsoft-com:mac:vml" xmlns:mo="http://schemas.microsoft.com/office/mac/office/2008/main" xmlns=""/>
                           </a:ext>
                         </a:extLst>
                       </wps:spPr>
@@ -294,7 +293,7 @@
               </wp:anchor>
             </w:drawing>
           </mc:Choice>
-          <mc:Fallback>
+          <mc:Fallback xmlns:mv="urn:schemas-microsoft-com:mac:vml" xmlns:mo="http://schemas.microsoft.com/office/mac/office/2008/main">
             <w:pict>
               <v:oval id="Oval 2" o:spid="_x0000_s1026" style="position:absolute;margin-left:135pt;margin-top:10.15pt;width:90pt;height:27pt;z-index:251758592;visibility:visible;mso-wrap-style:square;mso-width-percent:0;mso-height-percent:0;mso-wrap-distance-left:9pt;mso-wrap-distance-top:0;mso-wrap-distance-right:9pt;mso-wrap-distance-bottom:0;mso-position-horizontal:absolute;mso-position-horizontal-relative:text;mso-position-vertical:absolute;mso-position-vertical-relative:text;mso-width-percent:0;mso-height-percent:0;mso-width-relative:margin;mso-height-relative:margin;v-text-anchor:middle" o:gfxdata="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" filled="f" strokecolor="red"/>
             </w:pict>
@@ -335,13 +334,8 @@
         <w:pStyle w:val="ListParagraph"/>
         <w:ind w:left="360"/>
       </w:pPr>
-      <w:proofErr w:type="gramStart"/>
-      <w:r>
-        <w:t>underline</w:t>
-      </w:r>
-      <w:proofErr w:type="gramEnd"/>
-      <w:r>
-        <w:t xml:space="preserve"> </w:t>
+      <w:r>
+        <w:t xml:space="preserve">underline </w:t>
       </w:r>
       <w:r>
         <w:t xml:space="preserve">definition of </w:t>
@@ -367,21 +361,12 @@
           <w:shd w:val="clear" w:color="auto" w:fill="FFFFFF"/>
         </w:rPr>
       </w:pPr>
-      <w:proofErr w:type="gramStart"/>
       <w:r>
         <w:rPr>
           <w:b/>
           <w:shd w:val="clear" w:color="auto" w:fill="FFFFFF"/>
         </w:rPr>
-        <w:t>number</w:t>
-      </w:r>
-      <w:proofErr w:type="gramEnd"/>
-      <w:r>
-        <w:rPr>
-          <w:b/>
-          <w:shd w:val="clear" w:color="auto" w:fill="FFFFFF"/>
-        </w:rPr>
-        <w:t xml:space="preserve"> of joints in the </w:t>
+        <w:t xml:space="preserve">number of joints in the </w:t>
       </w:r>
       <w:r>
         <w:rPr>
@@ -418,19 +403,11 @@
           <w:b/>
         </w:rPr>
       </w:pPr>
-      <w:proofErr w:type="gramStart"/>
-      <w:r>
-        <w:rPr>
-          <w:b/>
-        </w:rPr>
-        <w:t>area</w:t>
-      </w:r>
-      <w:proofErr w:type="gramEnd"/>
-      <w:r>
-        <w:rPr>
-          <w:b/>
-        </w:rPr>
-        <w:t xml:space="preserve"> the robot can reach</w:t>
+      <w:r>
+        <w:rPr>
+          <w:b/>
+        </w:rPr>
+        <w:t>area the robot can reach</w:t>
       </w:r>
     </w:p>
     <w:p>
@@ -475,10 +452,10 @@
                         <a:effectLst/>
                         <a:extLst>
                           <a:ext uri="{FAA26D3D-D897-4be2-8F04-BA451C77F1D7}">
-                            <ma14:placeholderFlag xmlns:ma14="http://schemas.microsoft.com/office/mac/drawingml/2011/main"/>
+                            <ma14:placeholderFlag xmlns:ma14="http://schemas.microsoft.com/office/mac/drawingml/2011/main" xmlns:w="http://schemas.openxmlformats.org/wordprocessingml/2006/main" xmlns:w10="urn:schemas-microsoft-com:office:word" xmlns:v="urn:schemas-microsoft-com:vml" xmlns:o="urn:schemas-microsoft-com:office:office" xmlns:mv="urn:schemas-microsoft-com:mac:vml" xmlns:mo="http://schemas.microsoft.com/office/mac/office/2008/main" xmlns=""/>
                           </a:ext>
                           <a:ext uri="{C572A759-6A51-4108-AA02-DFA0A04FC94B}">
-                            <ma14:wrappingTextBoxFlag xmlns:ma14="http://schemas.microsoft.com/office/mac/drawingml/2011/main"/>
+                            <ma14:wrappingTextBoxFlag xmlns:ma14="http://schemas.microsoft.com/office/mac/drawingml/2011/main" xmlns:w="http://schemas.openxmlformats.org/wordprocessingml/2006/main" xmlns:w10="urn:schemas-microsoft-com:office:word" xmlns:v="urn:schemas-microsoft-com:vml" xmlns:o="urn:schemas-microsoft-com:office:office" xmlns:mv="urn:schemas-microsoft-com:mac:vml" xmlns:mo="http://schemas.microsoft.com/office/mac/office/2008/main" xmlns=""/>
                           </a:ext>
                         </a:extLst>
                       </wps:spPr>
@@ -514,7 +491,7 @@
               </wp:anchor>
             </w:drawing>
           </mc:Choice>
-          <mc:Fallback>
+          <mc:Fallback xmlns:mv="urn:schemas-microsoft-com:mac:vml" xmlns:mo="http://schemas.microsoft.com/office/mac/office/2008/main">
             <w:pict>
               <v:oval id="Oval 4" o:spid="_x0000_s1026" style="position:absolute;margin-left:9pt;margin-top:13.25pt;width:45pt;height:18pt;z-index:251762688;visibility:visible;mso-wrap-style:square;mso-width-percent:0;mso-height-percent:0;mso-wrap-distance-left:9pt;mso-wrap-distance-top:0;mso-wrap-distance-right:9pt;mso-wrap-distance-bottom:0;mso-position-horizontal:absolute;mso-position-horizontal-relative:text;mso-position-vertical:absolute;mso-position-vertical-relative:text;mso-width-percent:0;mso-height-percent:0;mso-width-relative:margin;mso-height-relative:margin;v-text-anchor:middle" o:gfxdata="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" filled="f" strokecolor="red"/>
             </w:pict>
@@ -655,7 +632,6 @@
         </w:rPr>
         <w:tab/>
       </w:r>
-      <w:proofErr w:type="gramStart"/>
       <w:r>
         <w:rPr>
           <w:b/>
@@ -686,7 +662,6 @@
         </w:rPr>
         <w:t>6</w:t>
       </w:r>
-      <w:proofErr w:type="gramEnd"/>
     </w:p>
     <w:p>
       <w:r>
@@ -730,10 +705,10 @@
                         <a:effectLst/>
                         <a:extLst>
                           <a:ext uri="{FAA26D3D-D897-4be2-8F04-BA451C77F1D7}">
-                            <ma14:placeholderFlag xmlns:ma14="http://schemas.microsoft.com/office/mac/drawingml/2011/main"/>
+                            <ma14:placeholderFlag xmlns:ma14="http://schemas.microsoft.com/office/mac/drawingml/2011/main" xmlns:w="http://schemas.openxmlformats.org/wordprocessingml/2006/main" xmlns:w10="urn:schemas-microsoft-com:office:word" xmlns:v="urn:schemas-microsoft-com:vml" xmlns:o="urn:schemas-microsoft-com:office:office" xmlns:mv="urn:schemas-microsoft-com:mac:vml" xmlns:mo="http://schemas.microsoft.com/office/mac/office/2008/main" xmlns=""/>
                           </a:ext>
                           <a:ext uri="{C572A759-6A51-4108-AA02-DFA0A04FC94B}">
-                            <ma14:wrappingTextBoxFlag xmlns:ma14="http://schemas.microsoft.com/office/mac/drawingml/2011/main"/>
+                            <ma14:wrappingTextBoxFlag xmlns:ma14="http://schemas.microsoft.com/office/mac/drawingml/2011/main" xmlns:w="http://schemas.openxmlformats.org/wordprocessingml/2006/main" xmlns:w10="urn:schemas-microsoft-com:office:word" xmlns:v="urn:schemas-microsoft-com:vml" xmlns:o="urn:schemas-microsoft-com:office:office" xmlns:mv="urn:schemas-microsoft-com:mac:vml" xmlns:mo="http://schemas.microsoft.com/office/mac/office/2008/main" xmlns=""/>
                           </a:ext>
                         </a:extLst>
                       </wps:spPr>
@@ -769,7 +744,7 @@
               </wp:anchor>
             </w:drawing>
           </mc:Choice>
-          <mc:Fallback>
+          <mc:Fallback xmlns:mv="urn:schemas-microsoft-com:mac:vml" xmlns:mo="http://schemas.microsoft.com/office/mac/office/2008/main">
             <w:pict>
               <v:oval id="Oval 3" o:spid="_x0000_s1026" style="position:absolute;margin-left:9pt;margin-top:11pt;width:45pt;height:18pt;z-index:251760640;visibility:visible;mso-wrap-style:square;mso-width-percent:0;mso-height-percent:0;mso-wrap-distance-left:9pt;mso-wrap-distance-top:0;mso-wrap-distance-right:9pt;mso-wrap-distance-bottom:0;mso-position-horizontal:absolute;mso-position-horizontal-relative:text;mso-position-vertical:absolute;mso-position-vertical-relative:text;mso-width-percent:0;mso-height-percent:0;mso-width-relative:margin;mso-height-relative:margin;v-text-anchor:middle" o:gfxdata="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" filled="f" strokecolor="red"/>
             </w:pict>
@@ -822,19 +797,11 @@
         </w:rPr>
         <w:tab/>
       </w:r>
-      <w:proofErr w:type="gramStart"/>
-      <w:r>
-        <w:rPr>
-          <w:b/>
-        </w:rPr>
-        <w:t>Controlling</w:t>
-      </w:r>
-      <w:proofErr w:type="gramEnd"/>
-      <w:r>
-        <w:rPr>
-          <w:b/>
-        </w:rPr>
-        <w:t xml:space="preserve"> the hand </w:t>
+      <w:r>
+        <w:rPr>
+          <w:b/>
+        </w:rPr>
+        <w:t xml:space="preserve">Controlling the hand </w:t>
       </w:r>
       <w:r>
         <w:t>(</w:t>
@@ -867,6 +834,9 @@
       <w:r>
         <w:t>What did you learn today?</w:t>
       </w:r>
+      <w:r>
+        <w:t xml:space="preserve"> (on back you may draw a robot picture)</w:t>
+      </w:r>
     </w:p>
     <w:p>
       <w:pPr>
@@ -877,7 +847,24 @@
         </w:rPr>
       </w:pPr>
     </w:p>
-    <w:bookmarkEnd w:id="0"/>
+    <w:p>
+      <w:pPr>
+        <w:pStyle w:val="ListParagraph"/>
+        <w:ind w:left="360"/>
+        <w:rPr>
+          <w:b/>
+        </w:rPr>
+      </w:pPr>
+    </w:p>
+    <w:p>
+      <w:pPr>
+        <w:pStyle w:val="ListParagraph"/>
+        <w:ind w:left="360"/>
+        <w:rPr>
+          <w:b/>
+        </w:rPr>
+      </w:pPr>
+    </w:p>
     <w:p>
       <w:pPr>
         <w:pStyle w:val="ListParagraph"/>
@@ -951,7 +938,7 @@
                     </pic:cNvPicPr>
                   </pic:nvPicPr>
                   <pic:blipFill rotWithShape="1">
-                    <a:blip r:embed="rId6">
+                    <a:blip r:embed="rId5">
                       <a:extLst>
                         <a:ext uri="{28A0092B-C50C-407E-A947-70E740481C1C}">
                           <a14:useLocalDpi xmlns:a14="http://schemas.microsoft.com/office/drawing/2010/main" val="0"/>
@@ -975,7 +962,7 @@
                     </a:ln>
                     <a:extLst>
                       <a:ext uri="{53640926-AAD7-44d8-BBD7-CCE9431645EC}">
-                        <a14:shadowObscured xmlns:a14="http://schemas.microsoft.com/office/drawing/2010/main"/>
+                        <a14:shadowObscured xmlns:a14="http://schemas.microsoft.com/office/drawing/2010/main" xmlns:w="http://schemas.openxmlformats.org/wordprocessingml/2006/main" xmlns:w10="urn:schemas-microsoft-com:office:word" xmlns:v="urn:schemas-microsoft-com:vml" xmlns:o="urn:schemas-microsoft-com:office:office" xmlns:mv="urn:schemas-microsoft-com:mac:vml" xmlns:mo="http://schemas.microsoft.com/office/mac/office/2008/main" xmlns=""/>
                       </a:ext>
                     </a:extLst>
                   </pic:spPr>
@@ -1031,10 +1018,10 @@
                         <a:effectLst/>
                         <a:extLst>
                           <a:ext uri="{FAA26D3D-D897-4be2-8F04-BA451C77F1D7}">
-                            <ma14:placeholderFlag xmlns:ma14="http://schemas.microsoft.com/office/mac/drawingml/2011/main"/>
+                            <ma14:placeholderFlag xmlns:ma14="http://schemas.microsoft.com/office/mac/drawingml/2011/main" xmlns:w="http://schemas.openxmlformats.org/wordprocessingml/2006/main" xmlns:w10="urn:schemas-microsoft-com:office:word" xmlns:v="urn:schemas-microsoft-com:vml" xmlns:o="urn:schemas-microsoft-com:office:office" xmlns:mv="urn:schemas-microsoft-com:mac:vml" xmlns:mo="http://schemas.microsoft.com/office/mac/office/2008/main" xmlns=""/>
                           </a:ext>
                           <a:ext uri="{C572A759-6A51-4108-AA02-DFA0A04FC94B}">
-                            <ma14:wrappingTextBoxFlag xmlns:ma14="http://schemas.microsoft.com/office/mac/drawingml/2011/main"/>
+                            <ma14:wrappingTextBoxFlag xmlns:ma14="http://schemas.microsoft.com/office/mac/drawingml/2011/main" xmlns:w="http://schemas.openxmlformats.org/wordprocessingml/2006/main" xmlns:w10="urn:schemas-microsoft-com:office:word" xmlns:v="urn:schemas-microsoft-com:vml" xmlns:o="urn:schemas-microsoft-com:office:office" xmlns:mv="urn:schemas-microsoft-com:mac:vml" xmlns:mo="http://schemas.microsoft.com/office/mac/office/2008/main" xmlns=""/>
                           </a:ext>
                         </a:extLst>
                       </wps:spPr>
@@ -1084,7 +1071,7 @@
               </wp:anchor>
             </w:drawing>
           </mc:Choice>
-          <mc:Fallback>
+          <mc:Fallback xmlns:mv="urn:schemas-microsoft-com:mac:vml" xmlns:mo="http://schemas.microsoft.com/office/mac/office/2008/main">
             <w:pict>
               <v:shape id="Text Box 9" o:spid="_x0000_s1027" type="#_x0000_t202" style="position:absolute;left:0;text-align:left;margin-left:-8.95pt;margin-top:2.8pt;width:207pt;height:36pt;z-index:251768832;visibility:visible;mso-wrap-style:square;mso-width-percent:0;mso-height-percent:0;mso-wrap-distance-left:9pt;mso-wrap-distance-top:0;mso-wrap-distance-right:9pt;mso-wrap-distance-bottom:0;mso-position-horizontal:absolute;mso-position-horizontal-relative:text;mso-position-vertical:absolute;mso-position-vertical-relative:text;mso-width-percent:0;mso-height-percent:0;mso-width-relative:margin;mso-height-relative:margin;v-text-anchor:top" o:gfxdata="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" filled="f" stroked="f">
                 <v:textbox>
@@ -1168,10 +1155,10 @@
                         <a:effectLst/>
                         <a:extLst>
                           <a:ext uri="{FAA26D3D-D897-4be2-8F04-BA451C77F1D7}">
-                            <ma14:placeholderFlag xmlns:ma14="http://schemas.microsoft.com/office/mac/drawingml/2011/main"/>
+                            <ma14:placeholderFlag xmlns:ma14="http://schemas.microsoft.com/office/mac/drawingml/2011/main" xmlns:w="http://schemas.openxmlformats.org/wordprocessingml/2006/main" xmlns:w10="urn:schemas-microsoft-com:office:word" xmlns:v="urn:schemas-microsoft-com:vml" xmlns:o="urn:schemas-microsoft-com:office:office" xmlns:mv="urn:schemas-microsoft-com:mac:vml" xmlns:mo="http://schemas.microsoft.com/office/mac/office/2008/main" xmlns=""/>
                           </a:ext>
                           <a:ext uri="{C572A759-6A51-4108-AA02-DFA0A04FC94B}">
-                            <ma14:wrappingTextBoxFlag xmlns:ma14="http://schemas.microsoft.com/office/mac/drawingml/2011/main"/>
+                            <ma14:wrappingTextBoxFlag xmlns:ma14="http://schemas.microsoft.com/office/mac/drawingml/2011/main" xmlns:w="http://schemas.openxmlformats.org/wordprocessingml/2006/main" xmlns:w10="urn:schemas-microsoft-com:office:word" xmlns:v="urn:schemas-microsoft-com:vml" xmlns:o="urn:schemas-microsoft-com:office:office" xmlns:mv="urn:schemas-microsoft-com:mac:vml" xmlns:mo="http://schemas.microsoft.com/office/mac/office/2008/main" xmlns=""/>
                           </a:ext>
                         </a:extLst>
                       </wps:spPr>
@@ -1207,7 +1194,7 @@
               </wp:anchor>
             </w:drawing>
           </mc:Choice>
-          <mc:Fallback>
+          <mc:Fallback xmlns:mv="urn:schemas-microsoft-com:mac:vml" xmlns:mo="http://schemas.microsoft.com/office/mac/office/2008/main">
             <w:pict>
               <v:oval id="Oval 5" o:spid="_x0000_s1026" style="position:absolute;margin-left:135pt;margin-top:10.15pt;width:90pt;height:27pt;z-index:251765760;visibility:visible;mso-wrap-style:square;mso-width-percent:0;mso-height-percent:0;mso-wrap-distance-left:9pt;mso-wrap-distance-top:0;mso-wrap-distance-right:9pt;mso-wrap-distance-bottom:0;mso-position-horizontal:absolute;mso-position-horizontal-relative:text;mso-position-vertical:absolute;mso-position-vertical-relative:text;mso-width-percent:0;mso-height-percent:0;mso-width-relative:margin;mso-height-relative:margin;v-text-anchor:middle" o:gfxdata="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" filled="f" strokecolor="red"/>
             </w:pict>
@@ -1247,13 +1234,8 @@
         <w:pStyle w:val="ListParagraph"/>
         <w:ind w:left="360"/>
       </w:pPr>
-      <w:proofErr w:type="gramStart"/>
-      <w:r>
-        <w:t>underline</w:t>
-      </w:r>
-      <w:proofErr w:type="gramEnd"/>
-      <w:r>
-        <w:t xml:space="preserve"> </w:t>
+      <w:r>
+        <w:t xml:space="preserve">underline </w:t>
       </w:r>
       <w:r>
         <w:t xml:space="preserve">definition of </w:t>
@@ -1279,21 +1261,12 @@
           <w:shd w:val="clear" w:color="auto" w:fill="FFFFFF"/>
         </w:rPr>
       </w:pPr>
-      <w:proofErr w:type="gramStart"/>
       <w:r>
         <w:rPr>
           <w:b/>
           <w:shd w:val="clear" w:color="auto" w:fill="FFFFFF"/>
         </w:rPr>
-        <w:t>number</w:t>
-      </w:r>
-      <w:proofErr w:type="gramEnd"/>
-      <w:r>
-        <w:rPr>
-          <w:b/>
-          <w:shd w:val="clear" w:color="auto" w:fill="FFFFFF"/>
-        </w:rPr>
-        <w:t xml:space="preserve"> of joints in the </w:t>
+        <w:t xml:space="preserve">number of joints in the </w:t>
       </w:r>
       <w:r>
         <w:rPr>
@@ -1330,19 +1303,11 @@
           <w:b/>
         </w:rPr>
       </w:pPr>
-      <w:proofErr w:type="gramStart"/>
-      <w:r>
-        <w:rPr>
-          <w:b/>
-        </w:rPr>
-        <w:t>area</w:t>
-      </w:r>
-      <w:proofErr w:type="gramEnd"/>
-      <w:r>
-        <w:rPr>
-          <w:b/>
-        </w:rPr>
-        <w:t xml:space="preserve"> the robot can reach</w:t>
+      <w:r>
+        <w:rPr>
+          <w:b/>
+        </w:rPr>
+        <w:t>area the robot can reach</w:t>
       </w:r>
     </w:p>
     <w:p>
@@ -1387,10 +1352,10 @@
                         <a:effectLst/>
                         <a:extLst>
                           <a:ext uri="{FAA26D3D-D897-4be2-8F04-BA451C77F1D7}">
-                            <ma14:placeholderFlag xmlns:ma14="http://schemas.microsoft.com/office/mac/drawingml/2011/main"/>
+                            <ma14:placeholderFlag xmlns:ma14="http://schemas.microsoft.com/office/mac/drawingml/2011/main" xmlns:w="http://schemas.openxmlformats.org/wordprocessingml/2006/main" xmlns:w10="urn:schemas-microsoft-com:office:word" xmlns:v="urn:schemas-microsoft-com:vml" xmlns:o="urn:schemas-microsoft-com:office:office" xmlns:mv="urn:schemas-microsoft-com:mac:vml" xmlns:mo="http://schemas.microsoft.com/office/mac/office/2008/main" xmlns=""/>
                           </a:ext>
                           <a:ext uri="{C572A759-6A51-4108-AA02-DFA0A04FC94B}">
-                            <ma14:wrappingTextBoxFlag xmlns:ma14="http://schemas.microsoft.com/office/mac/drawingml/2011/main"/>
+                            <ma14:wrappingTextBoxFlag xmlns:ma14="http://schemas.microsoft.com/office/mac/drawingml/2011/main" xmlns:w="http://schemas.openxmlformats.org/wordprocessingml/2006/main" xmlns:w10="urn:schemas-microsoft-com:office:word" xmlns:v="urn:schemas-microsoft-com:vml" xmlns:o="urn:schemas-microsoft-com:office:office" xmlns:mv="urn:schemas-microsoft-com:mac:vml" xmlns:mo="http://schemas.microsoft.com/office/mac/office/2008/main" xmlns=""/>
                           </a:ext>
                         </a:extLst>
                       </wps:spPr>
@@ -1426,7 +1391,7 @@
               </wp:anchor>
             </w:drawing>
           </mc:Choice>
-          <mc:Fallback>
+          <mc:Fallback xmlns:mv="urn:schemas-microsoft-com:mac:vml" xmlns:mo="http://schemas.microsoft.com/office/mac/office/2008/main">
             <w:pict>
               <v:oval id="Oval 6" o:spid="_x0000_s1026" style="position:absolute;margin-left:9pt;margin-top:13.25pt;width:45pt;height:18pt;z-index:251767808;visibility:visible;mso-wrap-style:square;mso-width-percent:0;mso-height-percent:0;mso-wrap-distance-left:9pt;mso-wrap-distance-top:0;mso-wrap-distance-right:9pt;mso-wrap-distance-bottom:0;mso-position-horizontal:absolute;mso-position-horizontal-relative:text;mso-position-vertical:absolute;mso-position-vertical-relative:text;mso-width-percent:0;mso-height-percent:0;mso-width-relative:margin;mso-height-relative:margin;v-text-anchor:middle" o:gfxdata="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" filled="f" strokecolor="red"/>
             </w:pict>
@@ -1557,7 +1522,6 @@
         </w:rPr>
         <w:tab/>
       </w:r>
-      <w:proofErr w:type="gramStart"/>
       <w:r>
         <w:rPr>
           <w:b/>
@@ -1583,7 +1547,6 @@
         </w:rPr>
         <w:t>6</w:t>
       </w:r>
-      <w:proofErr w:type="gramEnd"/>
     </w:p>
     <w:p>
       <w:r>
@@ -1627,10 +1590,10 @@
                         <a:effectLst/>
                         <a:extLst>
                           <a:ext uri="{FAA26D3D-D897-4be2-8F04-BA451C77F1D7}">
-                            <ma14:placeholderFlag xmlns:ma14="http://schemas.microsoft.com/office/mac/drawingml/2011/main"/>
+                            <ma14:placeholderFlag xmlns:ma14="http://schemas.microsoft.com/office/mac/drawingml/2011/main" xmlns:w="http://schemas.openxmlformats.org/wordprocessingml/2006/main" xmlns:w10="urn:schemas-microsoft-com:office:word" xmlns:v="urn:schemas-microsoft-com:vml" xmlns:o="urn:schemas-microsoft-com:office:office" xmlns:mv="urn:schemas-microsoft-com:mac:vml" xmlns:mo="http://schemas.microsoft.com/office/mac/office/2008/main" xmlns=""/>
                           </a:ext>
                           <a:ext uri="{C572A759-6A51-4108-AA02-DFA0A04FC94B}">
-                            <ma14:wrappingTextBoxFlag xmlns:ma14="http://schemas.microsoft.com/office/mac/drawingml/2011/main"/>
+                            <ma14:wrappingTextBoxFlag xmlns:ma14="http://schemas.microsoft.com/office/mac/drawingml/2011/main" xmlns:w="http://schemas.openxmlformats.org/wordprocessingml/2006/main" xmlns:w10="urn:schemas-microsoft-com:office:word" xmlns:v="urn:schemas-microsoft-com:vml" xmlns:o="urn:schemas-microsoft-com:office:office" xmlns:mv="urn:schemas-microsoft-com:mac:vml" xmlns:mo="http://schemas.microsoft.com/office/mac/office/2008/main" xmlns=""/>
                           </a:ext>
                         </a:extLst>
                       </wps:spPr>
@@ -1666,7 +1629,7 @@
               </wp:anchor>
             </w:drawing>
           </mc:Choice>
-          <mc:Fallback>
+          <mc:Fallback xmlns:mv="urn:schemas-microsoft-com:mac:vml" xmlns:mo="http://schemas.microsoft.com/office/mac/office/2008/main">
             <w:pict>
               <v:oval id="Oval 7" o:spid="_x0000_s1026" style="position:absolute;margin-left:9pt;margin-top:11pt;width:45pt;height:18pt;z-index:251766784;visibility:visible;mso-wrap-style:square;mso-width-percent:0;mso-height-percent:0;mso-wrap-distance-left:9pt;mso-wrap-distance-top:0;mso-wrap-distance-right:9pt;mso-wrap-distance-bottom:0;mso-position-horizontal:absolute;mso-position-horizontal-relative:text;mso-position-vertical:absolute;mso-position-vertical-relative:text;mso-width-percent:0;mso-height-percent:0;mso-width-relative:margin;mso-height-relative:margin;v-text-anchor:middle" o:gfxdata="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" filled="f" strokecolor="red"/>
             </w:pict>
@@ -1718,19 +1681,11 @@
         </w:rPr>
         <w:tab/>
       </w:r>
-      <w:proofErr w:type="gramStart"/>
-      <w:r>
-        <w:rPr>
-          <w:b/>
-        </w:rPr>
-        <w:t>Controlling</w:t>
-      </w:r>
-      <w:proofErr w:type="gramEnd"/>
-      <w:r>
-        <w:rPr>
-          <w:b/>
-        </w:rPr>
-        <w:t xml:space="preserve"> the hand </w:t>
+      <w:r>
+        <w:rPr>
+          <w:b/>
+        </w:rPr>
+        <w:t xml:space="preserve">Controlling the hand </w:t>
       </w:r>
       <w:r>
         <w:t>(inverse kinematics)</w:t>
@@ -1756,24 +1711,14 @@
       <w:r>
         <w:t>What did you learn today?</w:t>
       </w:r>
-    </w:p>
-    <w:p>
-      <w:pPr>
-        <w:pStyle w:val="ListParagraph"/>
-        <w:ind w:left="360"/>
-        <w:rPr>
-          <w:b/>
-        </w:rPr>
-      </w:pPr>
-    </w:p>
-    <w:p>
-      <w:pPr>
-        <w:pStyle w:val="ListParagraph"/>
-        <w:pBdr>
-          <w:bottom w:val="single" w:sz="12" w:space="1" w:color="auto"/>
-        </w:pBdr>
-        <w:ind w:left="360"/>
-      </w:pPr>
+      <w:r>
+        <w:t xml:space="preserve"> </w:t>
+      </w:r>
+      <w:r>
+        <w:t>(on back you may draw a robot picture)</w:t>
+      </w:r>
+      <w:bookmarkStart w:id="0" w:name="_GoBack"/>
+      <w:bookmarkEnd w:id="0"/>
     </w:p>
     <w:p>
       <w:pPr>
@@ -1796,8 +1741,8 @@
 </file>
 
 <file path=word/numbering.xml><?xml version="1.0" encoding="utf-8"?>
-<w:numbering xmlns:wpc="http://schemas.microsoft.com/office/word/2010/wordprocessingCanvas" xmlns:mo="http://schemas.microsoft.com/office/mac/office/2008/main" xmlns:mc="http://schemas.openxmlformats.org/markup-compatibility/2006" xmlns:mv="urn:schemas-microsoft-com:mac:vml" xmlns:o="urn:schemas-microsoft-com:office:office" xmlns:r="http://schemas.openxmlformats.org/officeDocument/2006/relationships" xmlns:m="http://schemas.openxmlformats.org/officeDocument/2006/math" xmlns:v="urn:schemas-microsoft-com:vml" xmlns:wp14="http://schemas.microsoft.com/office/word/2010/wordprocessingDrawing" xmlns:wp="http://schemas.openxmlformats.org/drawingml/2006/wordprocessingDrawing" xmlns:w10="urn:schemas-microsoft-com:office:word" xmlns:w="http://schemas.openxmlformats.org/wordprocessingml/2006/main" xmlns:w14="http://schemas.microsoft.com/office/word/2010/wordml" xmlns:wpg="http://schemas.microsoft.com/office/word/2010/wordprocessingGroup" xmlns:wpi="http://schemas.microsoft.com/office/word/2010/wordprocessingInk" xmlns:wne="http://schemas.microsoft.com/office/word/2006/wordml" xmlns:wps="http://schemas.microsoft.com/office/word/2010/wordprocessingShape" mc:Ignorable="w14 wp14">
-  <w:abstractNum w:abstractNumId="0">
+<w:numbering xmlns:wpc="http://schemas.microsoft.com/office/word/2010/wordprocessingCanvas" xmlns:cx="http://schemas.microsoft.com/office/drawing/2014/chartex" xmlns:cx1="http://schemas.microsoft.com/office/drawing/2015/9/8/chartex" xmlns:cx2="http://schemas.microsoft.com/office/drawing/2015/10/21/chartex" xmlns:cx3="http://schemas.microsoft.com/office/drawing/2016/5/9/chartex" xmlns:cx4="http://schemas.microsoft.com/office/drawing/2016/5/10/chartex" xmlns:cx5="http://schemas.microsoft.com/office/drawing/2016/5/11/chartex" xmlns:cx6="http://schemas.microsoft.com/office/drawing/2016/5/12/chartex" xmlns:cx7="http://schemas.microsoft.com/office/drawing/2016/5/13/chartex" xmlns:cx8="http://schemas.microsoft.com/office/drawing/2016/5/14/chartex" xmlns:mc="http://schemas.openxmlformats.org/markup-compatibility/2006" xmlns:aink="http://schemas.microsoft.com/office/drawing/2016/ink" xmlns:am3d="http://schemas.microsoft.com/office/drawing/2017/model3d" xmlns:o="urn:schemas-microsoft-com:office:office" xmlns:r="http://schemas.openxmlformats.org/officeDocument/2006/relationships" xmlns:m="http://schemas.openxmlformats.org/officeDocument/2006/math" xmlns:v="urn:schemas-microsoft-com:vml" xmlns:wp14="http://schemas.microsoft.com/office/word/2010/wordprocessingDrawing" xmlns:wp="http://schemas.openxmlformats.org/drawingml/2006/wordprocessingDrawing" xmlns:w10="urn:schemas-microsoft-com:office:word" xmlns:w="http://schemas.openxmlformats.org/wordprocessingml/2006/main" xmlns:w14="http://schemas.microsoft.com/office/word/2010/wordml" xmlns:w15="http://schemas.microsoft.com/office/word/2012/wordml" xmlns:w16cid="http://schemas.microsoft.com/office/word/2016/wordml/cid" xmlns:w16se="http://schemas.microsoft.com/office/word/2015/wordml/symex" xmlns:wpg="http://schemas.microsoft.com/office/word/2010/wordprocessingGroup" xmlns:wpi="http://schemas.microsoft.com/office/word/2010/wordprocessingInk" xmlns:wne="http://schemas.microsoft.com/office/word/2006/wordml" xmlns:wps="http://schemas.microsoft.com/office/word/2010/wordprocessingShape" mc:Ignorable="w14 w15 w16se w16cid wp14">
+  <w:abstractNum w:abstractNumId="0" w15:restartNumberingAfterBreak="0">
     <w:nsid w:val="05A67204"/>
     <w:multiLevelType w:val="hybridMultilevel"/>
     <w:tmpl w:val="96C0EEB2"/>
@@ -1910,7 +1855,7 @@
       </w:rPr>
     </w:lvl>
   </w:abstractNum>
-  <w:abstractNum w:abstractNumId="1">
+  <w:abstractNum w:abstractNumId="1" w15:restartNumberingAfterBreak="0">
     <w:nsid w:val="15B86F70"/>
     <w:multiLevelType w:val="hybridMultilevel"/>
     <w:tmpl w:val="F1E0C6F8"/>
@@ -2023,7 +1968,7 @@
       </w:rPr>
     </w:lvl>
   </w:abstractNum>
-  <w:abstractNum w:abstractNumId="2">
+  <w:abstractNum w:abstractNumId="2" w15:restartNumberingAfterBreak="0">
     <w:nsid w:val="2CAA4381"/>
     <w:multiLevelType w:val="hybridMultilevel"/>
     <w:tmpl w:val="E6F628E6"/>
@@ -2109,7 +2054,7 @@
       </w:pPr>
     </w:lvl>
   </w:abstractNum>
-  <w:abstractNum w:abstractNumId="3">
+  <w:abstractNum w:abstractNumId="3" w15:restartNumberingAfterBreak="0">
     <w:nsid w:val="2DDF10E6"/>
     <w:multiLevelType w:val="hybridMultilevel"/>
     <w:tmpl w:val="21A06AC0"/>
@@ -2195,7 +2140,7 @@
       </w:pPr>
     </w:lvl>
   </w:abstractNum>
-  <w:abstractNum w:abstractNumId="4">
+  <w:abstractNum w:abstractNumId="4" w15:restartNumberingAfterBreak="0">
     <w:nsid w:val="3DF768AF"/>
     <w:multiLevelType w:val="hybridMultilevel"/>
     <w:tmpl w:val="C29687CA"/>
@@ -2281,7 +2226,7 @@
       </w:pPr>
     </w:lvl>
   </w:abstractNum>
-  <w:abstractNum w:abstractNumId="5">
+  <w:abstractNum w:abstractNumId="5" w15:restartNumberingAfterBreak="0">
     <w:nsid w:val="51B84ADC"/>
     <w:multiLevelType w:val="hybridMultilevel"/>
     <w:tmpl w:val="21A06AC0"/>
@@ -2367,7 +2312,7 @@
       </w:pPr>
     </w:lvl>
   </w:abstractNum>
-  <w:abstractNum w:abstractNumId="6">
+  <w:abstractNum w:abstractNumId="6" w15:restartNumberingAfterBreak="0">
     <w:nsid w:val="563A2F8E"/>
     <w:multiLevelType w:val="hybridMultilevel"/>
     <w:tmpl w:val="21A06AC0"/>
@@ -2453,7 +2398,7 @@
       </w:pPr>
     </w:lvl>
   </w:abstractNum>
-  <w:abstractNum w:abstractNumId="7">
+  <w:abstractNum w:abstractNumId="7" w15:restartNumberingAfterBreak="0">
     <w:nsid w:val="66EA5EA8"/>
     <w:multiLevelType w:val="hybridMultilevel"/>
     <w:tmpl w:val="E6F628E6"/>
@@ -2539,7 +2484,7 @@
       </w:pPr>
     </w:lvl>
   </w:abstractNum>
-  <w:abstractNum w:abstractNumId="8">
+  <w:abstractNum w:abstractNumId="8" w15:restartNumberingAfterBreak="0">
     <w:nsid w:val="6E0326D2"/>
     <w:multiLevelType w:val="hybridMultilevel"/>
     <w:tmpl w:val="21A06AC0"/>
@@ -2656,7 +2601,7 @@
 </file>
 
 <file path=word/styles.xml><?xml version="1.0" encoding="utf-8"?>
-<w:styles xmlns:mc="http://schemas.openxmlformats.org/markup-compatibility/2006" xmlns:r="http://schemas.openxmlformats.org/officeDocument/2006/relationships" xmlns:w="http://schemas.openxmlformats.org/wordprocessingml/2006/main" xmlns:w14="http://schemas.microsoft.com/office/word/2010/wordml" mc:Ignorable="w14">
+<w:styles xmlns:mc="http://schemas.openxmlformats.org/markup-compatibility/2006" xmlns:r="http://schemas.openxmlformats.org/officeDocument/2006/relationships" xmlns:w="http://schemas.openxmlformats.org/wordprocessingml/2006/main" xmlns:w14="http://schemas.microsoft.com/office/word/2010/wordml" xmlns:w15="http://schemas.microsoft.com/office/word/2012/wordml" xmlns:w16cid="http://schemas.microsoft.com/office/word/2016/wordml/cid" xmlns:w16se="http://schemas.microsoft.com/office/word/2015/wordml/symex" mc:Ignorable="w14 w15 w16se w16cid">
   <w:docDefaults>
     <w:rPrDefault>
       <w:rPr>
@@ -2668,486 +2613,377 @@
     </w:rPrDefault>
     <w:pPrDefault/>
   </w:docDefaults>
-  <w:latentStyles w:defLockedState="0" w:defUIPriority="99" w:defSemiHidden="1" w:defUnhideWhenUsed="1" w:defQFormat="0" w:count="276">
-    <w:lsdException w:name="Normal" w:semiHidden="0" w:uiPriority="0" w:unhideWhenUsed="0" w:qFormat="1"/>
-    <w:lsdException w:name="heading 1" w:semiHidden="0" w:uiPriority="9" w:unhideWhenUsed="0" w:qFormat="1"/>
-    <w:lsdException w:name="heading 2" w:uiPriority="9" w:qFormat="1"/>
-    <w:lsdException w:name="heading 3" w:uiPriority="9" w:qFormat="1"/>
-    <w:lsdException w:name="heading 4" w:uiPriority="9" w:qFormat="1"/>
-    <w:lsdException w:name="heading 5" w:uiPriority="9" w:qFormat="1"/>
-    <w:lsdException w:name="heading 6" w:uiPriority="9" w:qFormat="1"/>
-    <w:lsdException w:name="heading 7" w:uiPriority="9" w:qFormat="1"/>
-    <w:lsdException w:name="heading 8" w:uiPriority="9" w:qFormat="1"/>
-    <w:lsdException w:name="heading 9" w:uiPriority="9" w:qFormat="1"/>
-    <w:lsdException w:name="toc 1" w:uiPriority="39"/>
-    <w:lsdException w:name="toc 2" w:uiPriority="39"/>
-    <w:lsdException w:name="toc 3" w:uiPriority="39"/>
-    <w:lsdException w:name="toc 4" w:uiPriority="39"/>
-    <w:lsdException w:name="toc 5" w:uiPriority="39"/>
-    <w:lsdException w:name="toc 6" w:uiPriority="39"/>
-    <w:lsdException w:name="toc 7" w:uiPriority="39"/>
-    <w:lsdException w:name="toc 8" w:uiPriority="39"/>
-    <w:lsdException w:name="toc 9" w:uiPriority="39"/>
-    <w:lsdException w:name="caption" w:uiPriority="35" w:qFormat="1"/>
-    <w:lsdException w:name="Title" w:semiHidden="0" w:uiPriority="10" w:unhideWhenUsed="0" w:qFormat="1"/>
-    <w:lsdException w:name="Default Paragraph Font" w:uiPriority="1"/>
-    <w:lsdException w:name="Subtitle" w:semiHidden="0" w:uiPriority="11" w:unhideWhenUsed="0" w:qFormat="1"/>
-    <w:lsdException w:name="Strong" w:semiHidden="0" w:uiPriority="22" w:unhideWhenUsed="0" w:qFormat="1"/>
-    <w:lsdException w:name="Emphasis" w:semiHidden="0" w:uiPriority="20" w:unhideWhenUsed="0" w:qFormat="1"/>
-    <w:lsdException w:name="Table Grid" w:semiHidden="0" w:uiPriority="59" w:unhideWhenUsed="0"/>
-    <w:lsdException w:name="Placeholder Text" w:unhideWhenUsed="0"/>
-    <w:lsdException w:name="No Spacing" w:semiHidden="0" w:uiPriority="1" w:unhideWhenUsed="0" w:qFormat="1"/>
-    <w:lsdException w:name="Light Shading" w:semiHidden="0" w:uiPriority="60" w:unhideWhenUsed="0"/>
-    <w:lsdException w:name="Light List" w:semiHidden="0" w:uiPriority="61" w:unhideWhenUsed="0"/>
-    <w:lsdException w:name="Light Grid" w:semiHidden="0" w:uiPriority="62" w:unhideWhenUsed="0"/>
-    <w:lsdException w:name="Medium Shading 1" w:semiHidden="0" w:uiPriority="63" w:unhideWhenUsed="0"/>
-    <w:lsdException w:name="Medium Shading 2" w:semiHidden="0" w:uiPriority="64" w:unhideWhenUsed="0"/>
-    <w:lsdException w:name="Medium List 1" w:semiHidden="0" w:uiPriority="65" w:unhideWhenUsed="0"/>
-    <w:lsdException w:name="Medium List 2" w:semiHidden="0" w:uiPriority="66" w:unhideWhenUsed="0"/>
-    <w:lsdException w:name="Medium Grid 1" w:semiHidden="0" w:uiPriority="67" w:unhideWhenUsed="0"/>
-    <w:lsdException w:name="Medium Grid 2" w:semiHidden="0" w:uiPriority="68" w:unhideWhenUsed="0"/>
-    <w:lsdException w:name="Medium Grid 3" w:semiHidden="0" w:uiPriority="69" w:unhideWhenUsed="0"/>
-    <w:lsdException w:name="Dark List" w:semiHidden="0" w:uiPriority="70" w:unhideWhenUsed="0"/>
-    <w:lsdException w:name="Colorful Shading" w:semiHidden="0" w:uiPriority="71" w:unhideWhenUsed="0"/>
-    <w:lsdException w:name="Colorful List" w:semiHidden="0" w:uiPriority="72" w:unhideWhenUsed="0"/>
-    <w:lsdException w:name="Colorful Grid" w:semiHidden="0" w:uiPriority="73" w:unhideWhenUsed="0"/>
-    <w:lsdException w:name="Light Shading Accent 1" w:semiHidden="0" w:uiPriority="60" w:unhideWhenUsed="0"/>
-    <w:lsdException w:name="Light List Accent 1" w:semiHidden="0" w:uiPriority="61" w:unhideWhenUsed="0"/>
-    <w:lsdException w:name="Light Grid Accent 1" w:semiHidden="0" w:uiPriority="62" w:unhideWhenUsed="0"/>
-    <w:lsdException w:name="Medium Shading 1 Accent 1" w:semiHidden="0" w:uiPriority="63" w:unhideWhenUsed="0"/>
-    <w:lsdException w:name="Medium Shading 2 Accent 1" w:semiHidden="0" w:uiPriority="64" w:unhideWhenUsed="0"/>
-    <w:lsdException w:name="Medium List 1 Accent 1" w:semiHidden="0" w:uiPriority="65" w:unhideWhenUsed="0"/>
-    <w:lsdException w:name="Revision" w:unhideWhenUsed="0"/>
-    <w:lsdException w:name="List Paragraph" w:semiHidden="0" w:uiPriority="34" w:unhideWhenUsed="0" w:qFormat="1"/>
-    <w:lsdException w:name="Quote" w:semiHidden="0" w:uiPriority="29" w:unhideWhenUsed="0" w:qFormat="1"/>
-    <w:lsdException w:name="Intense Quote" w:semiHidden="0" w:uiPriority="30" w:unhideWhenUsed="0" w:qFormat="1"/>
-    <w:lsdException w:name="Medium List 2 Accent 1" w:semiHidden="0" w:uiPriority="66" w:unhideWhenUsed="0"/>
-    <w:lsdException w:name="Medium Grid 1 Accent 1" w:semiHidden="0" w:uiPriority="67" w:unhideWhenUsed="0"/>
-    <w:lsdException w:name="Medium Grid 2 Accent 1" w:semiHidden="0" w:uiPriority="68" w:unhideWhenUsed="0"/>
-    <w:lsdException w:name="Medium Grid 3 Accent 1" w:semiHidden="0" w:uiPriority="69" w:unhideWhenUsed="0"/>
-    <w:lsdException w:name="Dark List Accent 1" w:semiHidden="0" w:uiPriority="70" w:unhideWhenUsed="0"/>
-    <w:lsdException w:name="Colorful Shading Accent 1" w:semiHidden="0" w:uiPriority="71" w:unhideWhenUsed="0"/>
-    <w:lsdException w:name="Colorful List Accent 1" w:semiHidden="0" w:uiPriority="72" w:unhideWhenUsed="0"/>
-    <w:lsdException w:name="Colorful Grid Accent 1" w:semiHidden="0" w:uiPriority="73" w:unhideWhenUsed="0"/>
-    <w:lsdException w:name="Light Shading Accent 2" w:semiHidden="0" w:uiPriority="60" w:unhideWhenUsed="0"/>
-    <w:lsdException w:name="Light List Accent 2" w:semiHidden="0" w:uiPriority="61" w:unhideWhenUsed="0"/>
-    <w:lsdException w:name="Light Grid Accent 2" w:semiHidden="0" w:uiPriority="62" w:unhideWhenUsed="0"/>
-    <w:lsdException w:name="Medium Shading 1 Accent 2" w:semiHidden="0" w:uiPriority="63" w:unhideWhenUsed="0"/>
-    <w:lsdException w:name="Medium Shading 2 Accent 2" w:semiHidden="0" w:uiPriority="64" w:unhideWhenUsed="0"/>
-    <w:lsdException w:name="Medium List 1 Accent 2" w:semiHidden="0" w:uiPriority="65" w:unhideWhenUsed="0"/>
-    <w:lsdException w:name="Medium List 2 Accent 2" w:semiHidden="0" w:uiPriority="66" w:unhideWhenUsed="0"/>
-    <w:lsdException w:name="Medium Grid 1 Accent 2" w:semiHidden="0" w:uiPriority="67" w:unhideWhenUsed="0"/>
-    <w:lsdException w:name="Medium Grid 2 Accent 2" w:semiHidden="0" w:uiPriority="68" w:unhideWhenUsed="0"/>
-    <w:lsdException w:name="Medium Grid 3 Accent 2" w:semiHidden="0" w:uiPriority="69" w:unhideWhenUsed="0"/>
-    <w:lsdException w:name="Dark List Accent 2" w:semiHidden="0" w:uiPriority="70" w:unhideWhenUsed="0"/>
-    <w:lsdException w:name="Colorful Shading Accent 2" w:semiHidden="0" w:uiPriority="71" w:unhideWhenUsed="0"/>
-    <w:lsdException w:name="Colorful List Accent 2" w:semiHidden="0" w:uiPriority="72" w:unhideWhenUsed="0"/>
-    <w:lsdException w:name="Colorful Grid Accent 2" w:semiHidden="0" w:uiPriority="73" w:unhideWhenUsed="0"/>
-    <w:lsdException w:name="Light Shading Accent 3" w:semiHidden="0" w:uiPriority="60" w:unhideWhenUsed="0"/>
-    <w:lsdException w:name="Light List Accent 3" w:semiHidden="0" w:uiPriority="61" w:unhideWhenUsed="0"/>
-    <w:lsdException w:name="Light Grid Accent 3" w:semiHidden="0" w:uiPriority="62" w:unhideWhenUsed="0"/>
-    <w:lsdException w:name="Medium Shading 1 Accent 3" w:semiHidden="0" w:uiPriority="63" w:unhideWhenUsed="0"/>
-    <w:lsdException w:name="Medium Shading 2 Accent 3" w:semiHidden="0" w:uiPriority="64" w:unhideWhenUsed="0"/>
-    <w:lsdException w:name="Medium List 1 Accent 3" w:semiHidden="0" w:uiPriority="65" w:unhideWhenUsed="0"/>
-    <w:lsdException w:name="Medium List 2 Accent 3" w:semiHidden="0" w:uiPriority="66" w:unhideWhenUsed="0"/>
-    <w:lsdException w:name="Medium Grid 1 Accent 3" w:semiHidden="0" w:uiPriority="67" w:unhideWhenUsed="0"/>
-    <w:lsdException w:name="Medium Grid 2 Accent 3" w:semiHidden="0" w:uiPriority="68" w:unhideWhenUsed="0"/>
-    <w:lsdException w:name="Medium Grid 3 Accent 3" w:semiHidden="0" w:uiPriority="69" w:unhideWhenUsed="0"/>
-    <w:lsdException w:name="Dark List Accent 3" w:semiHidden="0" w:uiPriority="70" w:unhideWhenUsed="0"/>
-    <w:lsdException w:name="Colorful Shading Accent 3" w:semiHidden="0" w:uiPriority="71" w:unhideWhenUsed="0"/>
-    <w:lsdException w:name="Colorful List Accent 3" w:semiHidden="0" w:uiPriority="72" w:unhideWhenUsed="0"/>
-    <w:lsdException w:name="Colorful Grid Accent 3" w:semiHidden="0" w:uiPriority="73" w:unhideWhenUsed="0"/>
-    <w:lsdException w:name="Light Shading Accent 4" w:semiHidden="0" w:uiPriority="60" w:unhideWhenUsed="0"/>
-    <w:lsdException w:name="Light List Accent 4" w:semiHidden="0" w:uiPriority="61" w:unhideWhenUsed="0"/>
-    <w:lsdException w:name="Light Grid Accent 4" w:semiHidden="0" w:uiPriority="62" w:unhideWhenUsed="0"/>
-    <w:lsdException w:name="Medium Shading 1 Accent 4" w:semiHidden="0" w:uiPriority="63" w:unhideWhenUsed="0"/>
-    <w:lsdException w:name="Medium Shading 2 Accent 4" w:semiHidden="0" w:uiPriority="64" w:unhideWhenUsed="0"/>
-    <w:lsdException w:name="Medium List 1 Accent 4" w:semiHidden="0" w:uiPriority="65" w:unhideWhenUsed="0"/>
-    <w:lsdException w:name="Medium List 2 Accent 4" w:semiHidden="0" w:uiPriority="66" w:unhideWhenUsed="0"/>
-    <w:lsdException w:name="Medium Grid 1 Accent 4" w:semiHidden="0" w:uiPriority="67" w:unhideWhenUsed="0"/>
-    <w:lsdException w:name="Medium Grid 2 Accent 4" w:semiHidden="0" w:uiPriority="68" w:unhideWhenUsed="0"/>
-    <w:lsdException w:name="Medium Grid 3 Accent 4" w:semiHidden="0" w:uiPriority="69" w:unhideWhenUsed="0"/>
-    <w:lsdException w:name="Dark List Accent 4" w:semiHidden="0" w:uiPriority="70" w:unhideWhenUsed="0"/>
-    <w:lsdException w:name="Colorful Shading Accent 4" w:semiHidden="0" w:uiPriority="71" w:unhideWhenUsed="0"/>
-    <w:lsdException w:name="Colorful List Accent 4" w:semiHidden="0" w:uiPriority="72" w:unhideWhenUsed="0"/>
-    <w:lsdException w:name="Colorful Grid Accent 4" w:semiHidden="0" w:uiPriority="73" w:unhideWhenUsed="0"/>
-    <w:lsdException w:name="Light Shading Accent 5" w:semiHidden="0" w:uiPriority="60" w:unhideWhenUsed="0"/>
-    <w:lsdException w:name="Light List Accent 5" w:semiHidden="0" w:uiPriority="61" w:unhideWhenUsed="0"/>
-    <w:lsdException w:name="Light Grid Accent 5" w:semiHidden="0" w:uiPriority="62" w:unhideWhenUsed="0"/>
-    <w:lsdException w:name="Medium Shading 1 Accent 5" w:semiHidden="0" w:uiPriority="63" w:unhideWhenUsed="0"/>
-    <w:lsdException w:name="Medium Shading 2 Accent 5" w:semiHidden="0" w:uiPriority="64" w:unhideWhenUsed="0"/>
-    <w:lsdException w:name="Medium List 1 Accent 5" w:semiHidden="0" w:uiPriority="65" w:unhideWhenUsed="0"/>
-    <w:lsdException w:name="Medium List 2 Accent 5" w:semiHidden="0" w:uiPriority="66" w:unhideWhenUsed="0"/>
-    <w:lsdException w:name="Medium Grid 1 Accent 5" w:semiHidden="0" w:uiPriority="67" w:unhideWhenUsed="0"/>
-    <w:lsdException w:name="Medium Grid 2 Accent 5" w:semiHidden="0" w:uiPriority="68" w:unhideWhenUsed="0"/>
-    <w:lsdException w:name="Medium Grid 3 Accent 5" w:semiHidden="0" w:uiPriority="69" w:unhideWhenUsed="0"/>
-    <w:lsdException w:name="Dark List Accent 5" w:semiHidden="0" w:uiPriority="70" w:unhideWhenUsed="0"/>
-    <w:lsdException w:name="Colorful Shading Accent 5" w:semiHidden="0" w:uiPriority="71" w:unhideWhenUsed="0"/>
-    <w:lsdException w:name="Colorful List Accent 5" w:semiHidden="0" w:uiPriority="72" w:unhideWhenUsed="0"/>
-    <w:lsdException w:name="Colorful Grid Accent 5" w:semiHidden="0" w:uiPriority="73" w:unhideWhenUsed="0"/>
-    <w:lsdException w:name="Light Shading Accent 6" w:semiHidden="0" w:uiPriority="60" w:unhideWhenUsed="0"/>
-    <w:lsdException w:name="Light List Accent 6" w:semiHidden="0" w:uiPriority="61" w:unhideWhenUsed="0"/>
-    <w:lsdException w:name="Light Grid Accent 6" w:semiHidden="0" w:uiPriority="62" w:unhideWhenUsed="0"/>
-    <w:lsdException w:name="Medium Shading 1 Accent 6" w:semiHidden="0" w:uiPriority="63" w:unhideWhenUsed="0"/>
-    <w:lsdException w:name="Medium Shading 2 Accent 6" w:semiHidden="0" w:uiPriority="64" w:unhideWhenUsed="0"/>
-    <w:lsdException w:name="Medium List 1 Accent 6" w:semiHidden="0" w:uiPriority="65" w:unhideWhenUsed="0"/>
-    <w:lsdException w:name="Medium List 2 Accent 6" w:semiHidden="0" w:uiPriority="66" w:unhideWhenUsed="0"/>
-    <w:lsdException w:name="Medium Grid 1 Accent 6" w:semiHidden="0" w:uiPriority="67" w:unhideWhenUsed="0"/>
-    <w:lsdException w:name="Medium Grid 2 Accent 6" w:semiHidden="0" w:uiPriority="68" w:unhideWhenUsed="0"/>
-    <w:lsdException w:name="Medium Grid 3 Accent 6" w:semiHidden="0" w:uiPriority="69" w:unhideWhenUsed="0"/>
-    <w:lsdException w:name="Dark List Accent 6" w:semiHidden="0" w:uiPriority="70" w:unhideWhenUsed="0"/>
-    <w:lsdException w:name="Colorful Shading Accent 6" w:semiHidden="0" w:uiPriority="71" w:unhideWhenUsed="0"/>
-    <w:lsdException w:name="Colorful List Accent 6" w:semiHidden="0" w:uiPriority="72" w:unhideWhenUsed="0"/>
-    <w:lsdException w:name="Colorful Grid Accent 6" w:semiHidden="0" w:uiPriority="73" w:unhideWhenUsed="0"/>
-    <w:lsdException w:name="Subtle Emphasis" w:semiHidden="0" w:uiPriority="19" w:unhideWhenUsed="0" w:qFormat="1"/>
-    <w:lsdException w:name="Intense Emphasis" w:semiHidden="0" w:uiPriority="21" w:unhideWhenUsed="0" w:qFormat="1"/>
-    <w:lsdException w:name="Subtle Reference" w:semiHidden="0" w:uiPriority="31" w:unhideWhenUsed="0" w:qFormat="1"/>
-    <w:lsdException w:name="Intense Reference" w:semiHidden="0" w:uiPriority="32" w:unhideWhenUsed="0" w:qFormat="1"/>
-    <w:lsdException w:name="Book Title" w:semiHidden="0" w:uiPriority="33" w:unhideWhenUsed="0" w:qFormat="1"/>
-    <w:lsdException w:name="Bibliography" w:uiPriority="37"/>
-    <w:lsdException w:name="TOC Heading" w:uiPriority="39" w:qFormat="1"/>
-  </w:latentStyles>
-  <w:style w:type="paragraph" w:default="1" w:styleId="Normal">
-    <w:name w:val="Normal"/>
-    <w:qFormat/>
-  </w:style>
-  <w:style w:type="paragraph" w:styleId="Heading1">
-    <w:name w:val="heading 1"/>
-    <w:basedOn w:val="Normal"/>
-    <w:next w:val="Normal"/>
-    <w:link w:val="Heading1Char"/>
-    <w:uiPriority w:val="9"/>
-    <w:qFormat/>
-    <w:rsid w:val="00E168B7"/>
-    <w:pPr>
-      <w:keepNext/>
-      <w:keepLines/>
-      <w:spacing w:before="480"/>
-      <w:outlineLvl w:val="0"/>
-    </w:pPr>
-    <w:rPr>
-      <w:rFonts w:asciiTheme="majorHAnsi" w:eastAsiaTheme="majorEastAsia" w:hAnsiTheme="majorHAnsi" w:cstheme="majorBidi"/>
-      <w:b/>
-      <w:bCs/>
-      <w:color w:val="345A8A" w:themeColor="accent1" w:themeShade="B5"/>
-      <w:sz w:val="32"/>
-      <w:szCs w:val="32"/>
-    </w:rPr>
-  </w:style>
-  <w:style w:type="paragraph" w:styleId="Heading2">
-    <w:name w:val="heading 2"/>
-    <w:basedOn w:val="Normal"/>
-    <w:next w:val="Normal"/>
-    <w:link w:val="Heading2Char"/>
-    <w:uiPriority w:val="9"/>
-    <w:unhideWhenUsed/>
-    <w:qFormat/>
-    <w:rsid w:val="00E168B7"/>
-    <w:pPr>
-      <w:keepNext/>
-      <w:keepLines/>
-      <w:spacing w:before="200"/>
-      <w:outlineLvl w:val="1"/>
-    </w:pPr>
-    <w:rPr>
-      <w:rFonts w:asciiTheme="majorHAnsi" w:eastAsiaTheme="majorEastAsia" w:hAnsiTheme="majorHAnsi" w:cstheme="majorBidi"/>
-      <w:b/>
-      <w:bCs/>
-      <w:color w:val="4F81BD" w:themeColor="accent1"/>
-      <w:sz w:val="26"/>
-      <w:szCs w:val="26"/>
-    </w:rPr>
-  </w:style>
-  <w:style w:type="character" w:default="1" w:styleId="DefaultParagraphFont">
-    <w:name w:val="Default Paragraph Font"/>
-    <w:uiPriority w:val="1"/>
-    <w:semiHidden/>
-    <w:unhideWhenUsed/>
-  </w:style>
-  <w:style w:type="table" w:default="1" w:styleId="TableNormal">
-    <w:name w:val="Normal Table"/>
-    <w:uiPriority w:val="99"/>
-    <w:semiHidden/>
-    <w:unhideWhenUsed/>
-    <w:tblPr>
-      <w:tblInd w:w="0" w:type="dxa"/>
-      <w:tblCellMar>
-        <w:top w:w="0" w:type="dxa"/>
-        <w:left w:w="108" w:type="dxa"/>
-        <w:bottom w:w="0" w:type="dxa"/>
-        <w:right w:w="108" w:type="dxa"/>
-      </w:tblCellMar>
-    </w:tblPr>
-  </w:style>
-  <w:style w:type="numbering" w:default="1" w:styleId="NoList">
-    <w:name w:val="No List"/>
-    <w:uiPriority w:val="99"/>
-    <w:semiHidden/>
-    <w:unhideWhenUsed/>
-  </w:style>
-  <w:style w:type="paragraph" w:styleId="BalloonText">
-    <w:name w:val="Balloon Text"/>
-    <w:basedOn w:val="Normal"/>
-    <w:link w:val="BalloonTextChar"/>
-    <w:uiPriority w:val="99"/>
-    <w:semiHidden/>
-    <w:unhideWhenUsed/>
-    <w:rsid w:val="00E168B7"/>
-    <w:rPr>
-      <w:rFonts w:ascii="Lucida Grande" w:hAnsi="Lucida Grande" w:cs="Lucida Grande"/>
-      <w:sz w:val="18"/>
-      <w:szCs w:val="18"/>
-    </w:rPr>
-  </w:style>
-  <w:style w:type="character" w:customStyle="1" w:styleId="BalloonTextChar">
-    <w:name w:val="Balloon Text Char"/>
-    <w:basedOn w:val="DefaultParagraphFont"/>
-    <w:link w:val="BalloonText"/>
-    <w:uiPriority w:val="99"/>
-    <w:semiHidden/>
-    <w:rsid w:val="00E168B7"/>
-    <w:rPr>
-      <w:rFonts w:ascii="Lucida Grande" w:hAnsi="Lucida Grande" w:cs="Lucida Grande"/>
-      <w:sz w:val="18"/>
-      <w:szCs w:val="18"/>
-    </w:rPr>
-  </w:style>
-  <w:style w:type="paragraph" w:styleId="ListParagraph">
-    <w:name w:val="List Paragraph"/>
-    <w:basedOn w:val="Normal"/>
-    <w:uiPriority w:val="34"/>
-    <w:qFormat/>
-    <w:rsid w:val="00E168B7"/>
-    <w:pPr>
-      <w:ind w:left="720"/>
-      <w:contextualSpacing/>
-    </w:pPr>
-  </w:style>
-  <w:style w:type="character" w:customStyle="1" w:styleId="Heading2Char">
-    <w:name w:val="Heading 2 Char"/>
-    <w:basedOn w:val="DefaultParagraphFont"/>
-    <w:link w:val="Heading2"/>
-    <w:uiPriority w:val="9"/>
-    <w:rsid w:val="00E168B7"/>
-    <w:rPr>
-      <w:rFonts w:asciiTheme="majorHAnsi" w:eastAsiaTheme="majorEastAsia" w:hAnsiTheme="majorHAnsi" w:cstheme="majorBidi"/>
-      <w:b/>
-      <w:bCs/>
-      <w:color w:val="4F81BD" w:themeColor="accent1"/>
-      <w:sz w:val="26"/>
-      <w:szCs w:val="26"/>
-    </w:rPr>
-  </w:style>
-  <w:style w:type="character" w:customStyle="1" w:styleId="Heading1Char">
-    <w:name w:val="Heading 1 Char"/>
-    <w:basedOn w:val="DefaultParagraphFont"/>
-    <w:link w:val="Heading1"/>
-    <w:uiPriority w:val="9"/>
-    <w:rsid w:val="00E168B7"/>
-    <w:rPr>
-      <w:rFonts w:asciiTheme="majorHAnsi" w:eastAsiaTheme="majorEastAsia" w:hAnsiTheme="majorHAnsi" w:cstheme="majorBidi"/>
-      <w:b/>
-      <w:bCs/>
-      <w:color w:val="345A8A" w:themeColor="accent1" w:themeShade="B5"/>
-      <w:sz w:val="32"/>
-      <w:szCs w:val="32"/>
-    </w:rPr>
-  </w:style>
-  <w:style w:type="character" w:customStyle="1" w:styleId="apple-converted-space">
-    <w:name w:val="apple-converted-space"/>
-    <w:basedOn w:val="DefaultParagraphFont"/>
-    <w:rsid w:val="00E168B7"/>
-  </w:style>
-  <w:style w:type="paragraph" w:styleId="NoSpacing">
-    <w:name w:val="No Spacing"/>
-    <w:uiPriority w:val="1"/>
-    <w:qFormat/>
-    <w:rsid w:val="00E168B7"/>
-  </w:style>
-  <w:style w:type="paragraph" w:styleId="Caption">
-    <w:name w:val="caption"/>
-    <w:basedOn w:val="Normal"/>
-    <w:next w:val="Normal"/>
-    <w:uiPriority w:val="35"/>
-    <w:unhideWhenUsed/>
-    <w:qFormat/>
-    <w:rsid w:val="00477B88"/>
-    <w:pPr>
-      <w:spacing w:after="200"/>
-    </w:pPr>
-    <w:rPr>
-      <w:b/>
-      <w:bCs/>
-      <w:color w:val="4F81BD" w:themeColor="accent1"/>
-      <w:sz w:val="18"/>
-      <w:szCs w:val="18"/>
-    </w:rPr>
-  </w:style>
-  <w:style w:type="character" w:styleId="Hyperlink">
-    <w:name w:val="Hyperlink"/>
-    <w:basedOn w:val="DefaultParagraphFont"/>
-    <w:uiPriority w:val="99"/>
-    <w:unhideWhenUsed/>
-    <w:rsid w:val="004C2317"/>
-    <w:rPr>
-      <w:color w:val="0000FF" w:themeColor="hyperlink"/>
-      <w:u w:val="single"/>
-    </w:rPr>
-  </w:style>
-</w:styles>
-</file>
-
-<file path=word/stylesWithEffects.xml><?xml version="1.0" encoding="utf-8"?>
-<w:styles xmlns:wpc="http://schemas.microsoft.com/office/word/2010/wordprocessingCanvas" xmlns:mo="http://schemas.microsoft.com/office/mac/office/2008/main" xmlns:mc="http://schemas.openxmlformats.org/markup-compatibility/2006" xmlns:mv="urn:schemas-microsoft-com:mac:vml" xmlns:o="urn:schemas-microsoft-com:office:office" xmlns:r="http://schemas.openxmlformats.org/officeDocument/2006/relationships" xmlns:m="http://schemas.openxmlformats.org/officeDocument/2006/math" xmlns:v="urn:schemas-microsoft-com:vml" xmlns:wp14="http://schemas.microsoft.com/office/word/2010/wordprocessingDrawing" xmlns:wp="http://schemas.openxmlformats.org/drawingml/2006/wordprocessingDrawing" xmlns:w10="urn:schemas-microsoft-com:office:word" xmlns:w="http://schemas.openxmlformats.org/wordprocessingml/2006/main" xmlns:w14="http://schemas.microsoft.com/office/word/2010/wordml" xmlns:wpg="http://schemas.microsoft.com/office/word/2010/wordprocessingGroup" xmlns:wpi="http://schemas.microsoft.com/office/word/2010/wordprocessingInk" xmlns:wne="http://schemas.microsoft.com/office/word/2006/wordml" xmlns:wps="http://schemas.microsoft.com/office/word/2010/wordprocessingShape" mc:Ignorable="w14 wp14">
-  <w:docDefaults>
-    <w:rPrDefault>
-      <w:rPr>
-        <w:rFonts w:asciiTheme="minorHAnsi" w:eastAsiaTheme="minorEastAsia" w:hAnsiTheme="minorHAnsi" w:cstheme="minorBidi"/>
-        <w:sz w:val="24"/>
-        <w:szCs w:val="24"/>
-        <w:lang w:val="en-US" w:eastAsia="en-US" w:bidi="ar-SA"/>
-      </w:rPr>
-    </w:rPrDefault>
-    <w:pPrDefault/>
-  </w:docDefaults>
-  <w:latentStyles w:defLockedState="0" w:defUIPriority="99" w:defSemiHidden="1" w:defUnhideWhenUsed="1" w:defQFormat="0" w:count="276">
-    <w:lsdException w:name="Normal" w:semiHidden="0" w:uiPriority="0" w:unhideWhenUsed="0" w:qFormat="1"/>
-    <w:lsdException w:name="heading 1" w:semiHidden="0" w:uiPriority="9" w:unhideWhenUsed="0" w:qFormat="1"/>
-    <w:lsdException w:name="heading 2" w:uiPriority="9" w:qFormat="1"/>
-    <w:lsdException w:name="heading 3" w:uiPriority="9" w:qFormat="1"/>
-    <w:lsdException w:name="heading 4" w:uiPriority="9" w:qFormat="1"/>
-    <w:lsdException w:name="heading 5" w:uiPriority="9" w:qFormat="1"/>
-    <w:lsdException w:name="heading 6" w:uiPriority="9" w:qFormat="1"/>
-    <w:lsdException w:name="heading 7" w:uiPriority="9" w:qFormat="1"/>
-    <w:lsdException w:name="heading 8" w:uiPriority="9" w:qFormat="1"/>
-    <w:lsdException w:name="heading 9" w:uiPriority="9" w:qFormat="1"/>
-    <w:lsdException w:name="toc 1" w:uiPriority="39"/>
-    <w:lsdException w:name="toc 2" w:uiPriority="39"/>
-    <w:lsdException w:name="toc 3" w:uiPriority="39"/>
-    <w:lsdException w:name="toc 4" w:uiPriority="39"/>
-    <w:lsdException w:name="toc 5" w:uiPriority="39"/>
-    <w:lsdException w:name="toc 6" w:uiPriority="39"/>
-    <w:lsdException w:name="toc 7" w:uiPriority="39"/>
-    <w:lsdException w:name="toc 8" w:uiPriority="39"/>
-    <w:lsdException w:name="toc 9" w:uiPriority="39"/>
-    <w:lsdException w:name="caption" w:uiPriority="35" w:qFormat="1"/>
-    <w:lsdException w:name="Title" w:semiHidden="0" w:uiPriority="10" w:unhideWhenUsed="0" w:qFormat="1"/>
-    <w:lsdException w:name="Default Paragraph Font" w:uiPriority="1"/>
-    <w:lsdException w:name="Subtitle" w:semiHidden="0" w:uiPriority="11" w:unhideWhenUsed="0" w:qFormat="1"/>
-    <w:lsdException w:name="Strong" w:semiHidden="0" w:uiPriority="22" w:unhideWhenUsed="0" w:qFormat="1"/>
-    <w:lsdException w:name="Emphasis" w:semiHidden="0" w:uiPriority="20" w:unhideWhenUsed="0" w:qFormat="1"/>
-    <w:lsdException w:name="Table Grid" w:semiHidden="0" w:uiPriority="59" w:unhideWhenUsed="0"/>
-    <w:lsdException w:name="Placeholder Text" w:unhideWhenUsed="0"/>
-    <w:lsdException w:name="No Spacing" w:semiHidden="0" w:uiPriority="1" w:unhideWhenUsed="0" w:qFormat="1"/>
-    <w:lsdException w:name="Light Shading" w:semiHidden="0" w:uiPriority="60" w:unhideWhenUsed="0"/>
-    <w:lsdException w:name="Light List" w:semiHidden="0" w:uiPriority="61" w:unhideWhenUsed="0"/>
-    <w:lsdException w:name="Light Grid" w:semiHidden="0" w:uiPriority="62" w:unhideWhenUsed="0"/>
-    <w:lsdException w:name="Medium Shading 1" w:semiHidden="0" w:uiPriority="63" w:unhideWhenUsed="0"/>
-    <w:lsdException w:name="Medium Shading 2" w:semiHidden="0" w:uiPriority="64" w:unhideWhenUsed="0"/>
-    <w:lsdException w:name="Medium List 1" w:semiHidden="0" w:uiPriority="65" w:unhideWhenUsed="0"/>
-    <w:lsdException w:name="Medium List 2" w:semiHidden="0" w:uiPriority="66" w:unhideWhenUsed="0"/>
-    <w:lsdException w:name="Medium Grid 1" w:semiHidden="0" w:uiPriority="67" w:unhideWhenUsed="0"/>
-    <w:lsdException w:name="Medium Grid 2" w:semiHidden="0" w:uiPriority="68" w:unhideWhenUsed="0"/>
-    <w:lsdException w:name="Medium Grid 3" w:semiHidden="0" w:uiPriority="69" w:unhideWhenUsed="0"/>
-    <w:lsdException w:name="Dark List" w:semiHidden="0" w:uiPriority="70" w:unhideWhenUsed="0"/>
-    <w:lsdException w:name="Colorful Shading" w:semiHidden="0" w:uiPriority="71" w:unhideWhenUsed="0"/>
-    <w:lsdException w:name="Colorful List" w:semiHidden="0" w:uiPriority="72" w:unhideWhenUsed="0"/>
-    <w:lsdException w:name="Colorful Grid" w:semiHidden="0" w:uiPriority="73" w:unhideWhenUsed="0"/>
-    <w:lsdException w:name="Light Shading Accent 1" w:semiHidden="0" w:uiPriority="60" w:unhideWhenUsed="0"/>
-    <w:lsdException w:name="Light List Accent 1" w:semiHidden="0" w:uiPriority="61" w:unhideWhenUsed="0"/>
-    <w:lsdException w:name="Light Grid Accent 1" w:semiHidden="0" w:uiPriority="62" w:unhideWhenUsed="0"/>
-    <w:lsdException w:name="Medium Shading 1 Accent 1" w:semiHidden="0" w:uiPriority="63" w:unhideWhenUsed="0"/>
-    <w:lsdException w:name="Medium Shading 2 Accent 1" w:semiHidden="0" w:uiPriority="64" w:unhideWhenUsed="0"/>
-    <w:lsdException w:name="Medium List 1 Accent 1" w:semiHidden="0" w:uiPriority="65" w:unhideWhenUsed="0"/>
-    <w:lsdException w:name="Revision" w:unhideWhenUsed="0"/>
-    <w:lsdException w:name="List Paragraph" w:semiHidden="0" w:uiPriority="34" w:unhideWhenUsed="0" w:qFormat="1"/>
-    <w:lsdException w:name="Quote" w:semiHidden="0" w:uiPriority="29" w:unhideWhenUsed="0" w:qFormat="1"/>
-    <w:lsdException w:name="Intense Quote" w:semiHidden="0" w:uiPriority="30" w:unhideWhenUsed="0" w:qFormat="1"/>
-    <w:lsdException w:name="Medium List 2 Accent 1" w:semiHidden="0" w:uiPriority="66" w:unhideWhenUsed="0"/>
-    <w:lsdException w:name="Medium Grid 1 Accent 1" w:semiHidden="0" w:uiPriority="67" w:unhideWhenUsed="0"/>
-    <w:lsdException w:name="Medium Grid 2 Accent 1" w:semiHidden="0" w:uiPriority="68" w:unhideWhenUsed="0"/>
-    <w:lsdException w:name="Medium Grid 3 Accent 1" w:semiHidden="0" w:uiPriority="69" w:unhideWhenUsed="0"/>
-    <w:lsdException w:name="Dark List Accent 1" w:semiHidden="0" w:uiPriority="70" w:unhideWhenUsed="0"/>
-    <w:lsdException w:name="Colorful Shading Accent 1" w:semiHidden="0" w:uiPriority="71" w:unhideWhenUsed="0"/>
-    <w:lsdException w:name="Colorful List Accent 1" w:semiHidden="0" w:uiPriority="72" w:unhideWhenUsed="0"/>
-    <w:lsdException w:name="Colorful Grid Accent 1" w:semiHidden="0" w:uiPriority="73" w:unhideWhenUsed="0"/>
-    <w:lsdException w:name="Light Shading Accent 2" w:semiHidden="0" w:uiPriority="60" w:unhideWhenUsed="0"/>
-    <w:lsdException w:name="Light List Accent 2" w:semiHidden="0" w:uiPriority="61" w:unhideWhenUsed="0"/>
-    <w:lsdException w:name="Light Grid Accent 2" w:semiHidden="0" w:uiPriority="62" w:unhideWhenUsed="0"/>
-    <w:lsdException w:name="Medium Shading 1 Accent 2" w:semiHidden="0" w:uiPriority="63" w:unhideWhenUsed="0"/>
-    <w:lsdException w:name="Medium Shading 2 Accent 2" w:semiHidden="0" w:uiPriority="64" w:unhideWhenUsed="0"/>
-    <w:lsdException w:name="Medium List 1 Accent 2" w:semiHidden="0" w:uiPriority="65" w:unhideWhenUsed="0"/>
-    <w:lsdException w:name="Medium List 2 Accent 2" w:semiHidden="0" w:uiPriority="66" w:unhideWhenUsed="0"/>
-    <w:lsdException w:name="Medium Grid 1 Accent 2" w:semiHidden="0" w:uiPriority="67" w:unhideWhenUsed="0"/>
-    <w:lsdException w:name="Medium Grid 2 Accent 2" w:semiHidden="0" w:uiPriority="68" w:unhideWhenUsed="0"/>
-    <w:lsdException w:name="Medium Grid 3 Accent 2" w:semiHidden="0" w:uiPriority="69" w:unhideWhenUsed="0"/>
-    <w:lsdException w:name="Dark List Accent 2" w:semiHidden="0" w:uiPriority="70" w:unhideWhenUsed="0"/>
-    <w:lsdException w:name="Colorful Shading Accent 2" w:semiHidden="0" w:uiPriority="71" w:unhideWhenUsed="0"/>
-    <w:lsdException w:name="Colorful List Accent 2" w:semiHidden="0" w:uiPriority="72" w:unhideWhenUsed="0"/>
-    <w:lsdException w:name="Colorful Grid Accent 2" w:semiHidden="0" w:uiPriority="73" w:unhideWhenUsed="0"/>
-    <w:lsdException w:name="Light Shading Accent 3" w:semiHidden="0" w:uiPriority="60" w:unhideWhenUsed="0"/>
-    <w:lsdException w:name="Light List Accent 3" w:semiHidden="0" w:uiPriority="61" w:unhideWhenUsed="0"/>
-    <w:lsdException w:name="Light Grid Accent 3" w:semiHidden="0" w:uiPriority="62" w:unhideWhenUsed="0"/>
-    <w:lsdException w:name="Medium Shading 1 Accent 3" w:semiHidden="0" w:uiPriority="63" w:unhideWhenUsed="0"/>
-    <w:lsdException w:name="Medium Shading 2 Accent 3" w:semiHidden="0" w:uiPriority="64" w:unhideWhenUsed="0"/>
-    <w:lsdException w:name="Medium List 1 Accent 3" w:semiHidden="0" w:uiPriority="65" w:unhideWhenUsed="0"/>
-    <w:lsdException w:name="Medium List 2 Accent 3" w:semiHidden="0" w:uiPriority="66" w:unhideWhenUsed="0"/>
-    <w:lsdException w:name="Medium Grid 1 Accent 3" w:semiHidden="0" w:uiPriority="67" w:unhideWhenUsed="0"/>
-    <w:lsdException w:name="Medium Grid 2 Accent 3" w:semiHidden="0" w:uiPriority="68" w:unhideWhenUsed="0"/>
-    <w:lsdException w:name="Medium Grid 3 Accent 3" w:semiHidden="0" w:uiPriority="69" w:unhideWhenUsed="0"/>
-    <w:lsdException w:name="Dark List Accent 3" w:semiHidden="0" w:uiPriority="70" w:unhideWhenUsed="0"/>
-    <w:lsdException w:name="Colorful Shading Accent 3" w:semiHidden="0" w:uiPriority="71" w:unhideWhenUsed="0"/>
-    <w:lsdException w:name="Colorful List Accent 3" w:semiHidden="0" w:uiPriority="72" w:unhideWhenUsed="0"/>
-    <w:lsdException w:name="Colorful Grid Accent 3" w:semiHidden="0" w:uiPriority="73" w:unhideWhenUsed="0"/>
-    <w:lsdException w:name="Light Shading Accent 4" w:semiHidden="0" w:uiPriority="60" w:unhideWhenUsed="0"/>
-    <w:lsdException w:name="Light List Accent 4" w:semiHidden="0" w:uiPriority="61" w:unhideWhenUsed="0"/>
-    <w:lsdException w:name="Light Grid Accent 4" w:semiHidden="0" w:uiPriority="62" w:unhideWhenUsed="0"/>
-    <w:lsdException w:name="Medium Shading 1 Accent 4" w:semiHidden="0" w:uiPriority="63" w:unhideWhenUsed="0"/>
-    <w:lsdException w:name="Medium Shading 2 Accent 4" w:semiHidden="0" w:uiPriority="64" w:unhideWhenUsed="0"/>
-    <w:lsdException w:name="Medium List 1 Accent 4" w:semiHidden="0" w:uiPriority="65" w:unhideWhenUsed="0"/>
-    <w:lsdException w:name="Medium List 2 Accent 4" w:semiHidden="0" w:uiPriority="66" w:unhideWhenUsed="0"/>
-    <w:lsdException w:name="Medium Grid 1 Accent 4" w:semiHidden="0" w:uiPriority="67" w:unhideWhenUsed="0"/>
-    <w:lsdException w:name="Medium Grid 2 Accent 4" w:semiHidden="0" w:uiPriority="68" w:unhideWhenUsed="0"/>
-    <w:lsdException w:name="Medium Grid 3 Accent 4" w:semiHidden="0" w:uiPriority="69" w:unhideWhenUsed="0"/>
-    <w:lsdException w:name="Dark List Accent 4" w:semiHidden="0" w:uiPriority="70" w:unhideWhenUsed="0"/>
-    <w:lsdException w:name="Colorful Shading Accent 4" w:semiHidden="0" w:uiPriority="71" w:unhideWhenUsed="0"/>
-    <w:lsdException w:name="Colorful List Accent 4" w:semiHidden="0" w:uiPriority="72" w:unhideWhenUsed="0"/>
-    <w:lsdException w:name="Colorful Grid Accent 4" w:semiHidden="0" w:uiPriority="73" w:unhideWhenUsed="0"/>
-    <w:lsdException w:name="Light Shading Accent 5" w:semiHidden="0" w:uiPriority="60" w:unhideWhenUsed="0"/>
-    <w:lsdException w:name="Light List Accent 5" w:semiHidden="0" w:uiPriority="61" w:unhideWhenUsed="0"/>
-    <w:lsdException w:name="Light Grid Accent 5" w:semiHidden="0" w:uiPriority="62" w:unhideWhenUsed="0"/>
-    <w:lsdException w:name="Medium Shading 1 Accent 5" w:semiHidden="0" w:uiPriority="63" w:unhideWhenUsed="0"/>
-    <w:lsdException w:name="Medium Shading 2 Accent 5" w:semiHidden="0" w:uiPriority="64" w:unhideWhenUsed="0"/>
-    <w:lsdException w:name="Medium List 1 Accent 5" w:semiHidden="0" w:uiPriority="65" w:unhideWhenUsed="0"/>
-    <w:lsdException w:name="Medium List 2 Accent 5" w:semiHidden="0" w:uiPriority="66" w:unhideWhenUsed="0"/>
-    <w:lsdException w:name="Medium Grid 1 Accent 5" w:semiHidden="0" w:uiPriority="67" w:unhideWhenUsed="0"/>
-    <w:lsdException w:name="Medium Grid 2 Accent 5" w:semiHidden="0" w:uiPriority="68" w:unhideWhenUsed="0"/>
-    <w:lsdException w:name="Medium Grid 3 Accent 5" w:semiHidden="0" w:uiPriority="69" w:unhideWhenUsed="0"/>
-    <w:lsdException w:name="Dark List Accent 5" w:semiHidden="0" w:uiPriority="70" w:unhideWhenUsed="0"/>
-    <w:lsdException w:name="Colorful Shading Accent 5" w:semiHidden="0" w:uiPriority="71" w:unhideWhenUsed="0"/>
-    <w:lsdException w:name="Colorful List Accent 5" w:semiHidden="0" w:uiPriority="72" w:unhideWhenUsed="0"/>
-    <w:lsdException w:name="Colorful Grid Accent 5" w:semiHidden="0" w:uiPriority="73" w:unhideWhenUsed="0"/>
-    <w:lsdException w:name="Light Shading Accent 6" w:semiHidden="0" w:uiPriority="60" w:unhideWhenUsed="0"/>
-    <w:lsdException w:name="Light List Accent 6" w:semiHidden="0" w:uiPriority="61" w:unhideWhenUsed="0"/>
-    <w:lsdException w:name="Light Grid Accent 6" w:semiHidden="0" w:uiPriority="62" w:unhideWhenUsed="0"/>
-    <w:lsdException w:name="Medium Shading 1 Accent 6" w:semiHidden="0" w:uiPriority="63" w:unhideWhenUsed="0"/>
-    <w:lsdException w:name="Medium Shading 2 Accent 6" w:semiHidden="0" w:uiPriority="64" w:unhideWhenUsed="0"/>
-    <w:lsdException w:name="Medium List 1 Accent 6" w:semiHidden="0" w:uiPriority="65" w:unhideWhenUsed="0"/>
-    <w:lsdException w:name="Medium List 2 Accent 6" w:semiHidden="0" w:uiPriority="66" w:unhideWhenUsed="0"/>
-    <w:lsdException w:name="Medium Grid 1 Accent 6" w:semiHidden="0" w:uiPriority="67" w:unhideWhenUsed="0"/>
-    <w:lsdException w:name="Medium Grid 2 Accent 6" w:semiHidden="0" w:uiPriority="68" w:unhideWhenUsed="0"/>
-    <w:lsdException w:name="Medium Grid 3 Accent 6" w:semiHidden="0" w:uiPriority="69" w:unhideWhenUsed="0"/>
-    <w:lsdException w:name="Dark List Accent 6" w:semiHidden="0" w:uiPriority="70" w:unhideWhenUsed="0"/>
-    <w:lsdException w:name="Colorful Shading Accent 6" w:semiHidden="0" w:uiPriority="71" w:unhideWhenUsed="0"/>
-    <w:lsdException w:name="Colorful List Accent 6" w:semiHidden="0" w:uiPriority="72" w:unhideWhenUsed="0"/>
-    <w:lsdException w:name="Colorful Grid Accent 6" w:semiHidden="0" w:uiPriority="73" w:unhideWhenUsed="0"/>
-    <w:lsdException w:name="Subtle Emphasis" w:semiHidden="0" w:uiPriority="19" w:unhideWhenUsed="0" w:qFormat="1"/>
-    <w:lsdException w:name="Intense Emphasis" w:semiHidden="0" w:uiPriority="21" w:unhideWhenUsed="0" w:qFormat="1"/>
-    <w:lsdException w:name="Subtle Reference" w:semiHidden="0" w:uiPriority="31" w:unhideWhenUsed="0" w:qFormat="1"/>
-    <w:lsdException w:name="Intense Reference" w:semiHidden="0" w:uiPriority="32" w:unhideWhenUsed="0" w:qFormat="1"/>
-    <w:lsdException w:name="Book Title" w:semiHidden="0" w:uiPriority="33" w:unhideWhenUsed="0" w:qFormat="1"/>
-    <w:lsdException w:name="Bibliography" w:uiPriority="37"/>
-    <w:lsdException w:name="TOC Heading" w:uiPriority="39" w:qFormat="1"/>
+  <w:latentStyles w:defLockedState="0" w:defUIPriority="99" w:defSemiHidden="0" w:defUnhideWhenUsed="0" w:defQFormat="0" w:count="375">
+    <w:lsdException w:name="Normal" w:uiPriority="0" w:qFormat="1"/>
+    <w:lsdException w:name="heading 1" w:uiPriority="9" w:qFormat="1"/>
+    <w:lsdException w:name="heading 2" w:semiHidden="1" w:uiPriority="9" w:unhideWhenUsed="1" w:qFormat="1"/>
+    <w:lsdException w:name="heading 3" w:semiHidden="1" w:uiPriority="9" w:unhideWhenUsed="1" w:qFormat="1"/>
+    <w:lsdException w:name="heading 4" w:semiHidden="1" w:uiPriority="9" w:unhideWhenUsed="1" w:qFormat="1"/>
+    <w:lsdException w:name="heading 5" w:semiHidden="1" w:uiPriority="9" w:unhideWhenUsed="1" w:qFormat="1"/>
+    <w:lsdException w:name="heading 6" w:semiHidden="1" w:uiPriority="9" w:unhideWhenUsed="1" w:qFormat="1"/>
+    <w:lsdException w:name="heading 7" w:semiHidden="1" w:uiPriority="9" w:unhideWhenUsed="1" w:qFormat="1"/>
+    <w:lsdException w:name="heading 8" w:semiHidden="1" w:uiPriority="9" w:unhideWhenUsed="1" w:qFormat="1"/>
+    <w:lsdException w:name="heading 9" w:semiHidden="1" w:uiPriority="9" w:unhideWhenUsed="1" w:qFormat="1"/>
+    <w:lsdException w:name="index 1" w:semiHidden="1" w:unhideWhenUsed="1"/>
+    <w:lsdException w:name="index 2" w:semiHidden="1" w:unhideWhenUsed="1"/>
+    <w:lsdException w:name="index 3" w:semiHidden="1" w:unhideWhenUsed="1"/>
+    <w:lsdException w:name="index 4" w:semiHidden="1" w:unhideWhenUsed="1"/>
+    <w:lsdException w:name="index 5" w:semiHidden="1" w:unhideWhenUsed="1"/>
+    <w:lsdException w:name="index 6" w:semiHidden="1" w:unhideWhenUsed="1"/>
+    <w:lsdException w:name="index 7" w:semiHidden="1" w:unhideWhenUsed="1"/>
+    <w:lsdException w:name="index 8" w:semiHidden="1" w:unhideWhenUsed="1"/>
+    <w:lsdException w:name="index 9" w:semiHidden="1" w:unhideWhenUsed="1"/>
+    <w:lsdException w:name="toc 1" w:semiHidden="1" w:uiPriority="39" w:unhideWhenUsed="1"/>
+    <w:lsdException w:name="toc 2" w:semiHidden="1" w:uiPriority="39" w:unhideWhenUsed="1"/>
+    <w:lsdException w:name="toc 3" w:semiHidden="1" w:uiPriority="39" w:unhideWhenUsed="1"/>
+    <w:lsdException w:name="toc 4" w:semiHidden="1" w:uiPriority="39" w:unhideWhenUsed="1"/>
+    <w:lsdException w:name="toc 5" w:semiHidden="1" w:uiPriority="39" w:unhideWhenUsed="1"/>
+    <w:lsdException w:name="toc 6" w:semiHidden="1" w:uiPriority="39" w:unhideWhenUsed="1"/>
+    <w:lsdException w:name="toc 7" w:semiHidden="1" w:uiPriority="39" w:unhideWhenUsed="1"/>
+    <w:lsdException w:name="toc 8" w:semiHidden="1" w:uiPriority="39" w:unhideWhenUsed="1"/>
+    <w:lsdException w:name="toc 9" w:semiHidden="1" w:uiPriority="39" w:unhideWhenUsed="1"/>
+    <w:lsdException w:name="Normal Indent" w:semiHidden="1" w:unhideWhenUsed="1"/>
+    <w:lsdException w:name="footnote text" w:semiHidden="1" w:unhideWhenUsed="1"/>
+    <w:lsdException w:name="annotation text" w:semiHidden="1" w:unhideWhenUsed="1"/>
+    <w:lsdException w:name="header" w:semiHidden="1" w:unhideWhenUsed="1"/>
+    <w:lsdException w:name="footer" w:semiHidden="1" w:unhideWhenUsed="1"/>
+    <w:lsdException w:name="index heading" w:semiHidden="1" w:unhideWhenUsed="1"/>
+    <w:lsdException w:name="caption" w:semiHidden="1" w:uiPriority="35" w:unhideWhenUsed="1" w:qFormat="1"/>
+    <w:lsdException w:name="table of figures" w:semiHidden="1" w:unhideWhenUsed="1"/>
+    <w:lsdException w:name="envelope address" w:semiHidden="1" w:unhideWhenUsed="1"/>
+    <w:lsdException w:name="envelope return" w:semiHidden="1" w:unhideWhenUsed="1"/>
+    <w:lsdException w:name="footnote reference" w:semiHidden="1" w:unhideWhenUsed="1"/>
+    <w:lsdException w:name="annotation reference" w:semiHidden="1" w:unhideWhenUsed="1"/>
+    <w:lsdException w:name="line number" w:semiHidden="1" w:unhideWhenUsed="1"/>
+    <w:lsdException w:name="page number" w:semiHidden="1" w:unhideWhenUsed="1"/>
+    <w:lsdException w:name="endnote reference" w:semiHidden="1" w:unhideWhenUsed="1"/>
+    <w:lsdException w:name="endnote text" w:semiHidden="1" w:unhideWhenUsed="1"/>
+    <w:lsdException w:name="table of authorities" w:semiHidden="1" w:unhideWhenUsed="1"/>
+    <w:lsdException w:name="macro" w:semiHidden="1" w:unhideWhenUsed="1"/>
+    <w:lsdException w:name="toa heading" w:semiHidden="1" w:unhideWhenUsed="1"/>
+    <w:lsdException w:name="List" w:semiHidden="1" w:unhideWhenUsed="1"/>
+    <w:lsdException w:name="List Bullet" w:semiHidden="1" w:unhideWhenUsed="1"/>
+    <w:lsdException w:name="List Number" w:semiHidden="1" w:unhideWhenUsed="1"/>
+    <w:lsdException w:name="List 2" w:semiHidden="1" w:unhideWhenUsed="1"/>
+    <w:lsdException w:name="List 3" w:semiHidden="1" w:unhideWhenUsed="1"/>
+    <w:lsdException w:name="List 4" w:semiHidden="1" w:unhideWhenUsed="1"/>
+    <w:lsdException w:name="List 5" w:semiHidden="1" w:unhideWhenUsed="1"/>
+    <w:lsdException w:name="List Bullet 2" w:semiHidden="1" w:unhideWhenUsed="1"/>
+    <w:lsdException w:name="List Bullet 3" w:semiHidden="1" w:unhideWhenUsed="1"/>
+    <w:lsdException w:name="List Bullet 4" w:semiHidden="1" w:unhideWhenUsed="1"/>
+    <w:lsdException w:name="List Bullet 5" w:semiHidden="1" w:unhideWhenUsed="1"/>
+    <w:lsdException w:name="List Number 2" w:semiHidden="1" w:unhideWhenUsed="1"/>
+    <w:lsdException w:name="List Number 3" w:semiHidden="1" w:unhideWhenUsed="1"/>
+    <w:lsdException w:name="List Number 4" w:semiHidden="1" w:unhideWhenUsed="1"/>
+    <w:lsdException w:name="List Number 5" w:semiHidden="1" w:unhideWhenUsed="1"/>
+    <w:lsdException w:name="Title" w:uiPriority="10" w:qFormat="1"/>
+    <w:lsdException w:name="Closing" w:semiHidden="1" w:unhideWhenUsed="1"/>
+    <w:lsdException w:name="Signature" w:semiHidden="1" w:unhideWhenUsed="1"/>
+    <w:lsdException w:name="Default Paragraph Font" w:semiHidden="1" w:uiPriority="1" w:unhideWhenUsed="1"/>
+    <w:lsdException w:name="Body Text" w:semiHidden="1" w:unhideWhenUsed="1"/>
+    <w:lsdException w:name="Body Text Indent" w:semiHidden="1" w:unhideWhenUsed="1"/>
+    <w:lsdException w:name="List Continue" w:semiHidden="1" w:unhideWhenUsed="1"/>
+    <w:lsdException w:name="List Continue 2" w:semiHidden="1" w:unhideWhenUsed="1"/>
+    <w:lsdException w:name="List Continue 3" w:semiHidden="1" w:unhideWhenUsed="1"/>
+    <w:lsdException w:name="List Continue 4" w:semiHidden="1" w:unhideWhenUsed="1"/>
+    <w:lsdException w:name="List Continue 5" w:semiHidden="1" w:unhideWhenUsed="1"/>
+    <w:lsdException w:name="Message Header" w:semiHidden="1" w:unhideWhenUsed="1"/>
+    <w:lsdException w:name="Subtitle" w:uiPriority="11" w:qFormat="1"/>
+    <w:lsdException w:name="Salutation" w:semiHidden="1" w:unhideWhenUsed="1"/>
+    <w:lsdException w:name="Date" w:semiHidden="1" w:unhideWhenUsed="1"/>
+    <w:lsdException w:name="Body Text First Indent" w:semiHidden="1" w:unhideWhenUsed="1"/>
+    <w:lsdException w:name="Body Text First Indent 2" w:semiHidden="1" w:unhideWhenUsed="1"/>
+    <w:lsdException w:name="Note Heading" w:semiHidden="1" w:unhideWhenUsed="1"/>
+    <w:lsdException w:name="Body Text 2" w:semiHidden="1" w:unhideWhenUsed="1"/>
+    <w:lsdException w:name="Body Text 3" w:semiHidden="1" w:unhideWhenUsed="1"/>
+    <w:lsdException w:name="Body Text Indent 2" w:semiHidden="1" w:unhideWhenUsed="1"/>
+    <w:lsdException w:name="Body Text Indent 3" w:semiHidden="1" w:unhideWhenUsed="1"/>
+    <w:lsdException w:name="Block Text" w:semiHidden="1" w:unhideWhenUsed="1"/>
+    <w:lsdException w:name="Hyperlink" w:semiHidden="1" w:unhideWhenUsed="1"/>
+    <w:lsdException w:name="FollowedHyperlink" w:semiHidden="1" w:unhideWhenUsed="1"/>
+    <w:lsdException w:name="Strong" w:uiPriority="22" w:qFormat="1"/>
+    <w:lsdException w:name="Emphasis" w:uiPriority="20" w:qFormat="1"/>
+    <w:lsdException w:name="Document Map" w:semiHidden="1" w:unhideWhenUsed="1"/>
+    <w:lsdException w:name="Plain Text" w:semiHidden="1" w:unhideWhenUsed="1"/>
+    <w:lsdException w:name="E-mail Signature" w:semiHidden="1" w:unhideWhenUsed="1"/>
+    <w:lsdException w:name="HTML Top of Form" w:semiHidden="1" w:unhideWhenUsed="1"/>
+    <w:lsdException w:name="HTML Bottom of Form" w:semiHidden="1" w:unhideWhenUsed="1"/>
+    <w:lsdException w:name="Normal (Web)" w:semiHidden="1" w:unhideWhenUsed="1"/>
+    <w:lsdException w:name="HTML Acronym" w:semiHidden="1" w:unhideWhenUsed="1"/>
+    <w:lsdException w:name="HTML Address" w:semiHidden="1" w:unhideWhenUsed="1"/>
+    <w:lsdException w:name="HTML Cite" w:semiHidden="1" w:unhideWhenUsed="1"/>
+    <w:lsdException w:name="HTML Code" w:semiHidden="1" w:unhideWhenUsed="1"/>
+    <w:lsdException w:name="HTML Definition" w:semiHidden="1" w:unhideWhenUsed="1"/>
+    <w:lsdException w:name="HTML Keyboard" w:semiHidden="1" w:unhideWhenUsed="1"/>
+    <w:lsdException w:name="HTML Preformatted" w:semiHidden="1" w:unhideWhenUsed="1"/>
+    <w:lsdException w:name="HTML Sample" w:semiHidden="1" w:unhideWhenUsed="1"/>
+    <w:lsdException w:name="HTML Typewriter" w:semiHidden="1" w:unhideWhenUsed="1"/>
+    <w:lsdException w:name="HTML Variable" w:semiHidden="1" w:unhideWhenUsed="1"/>
+    <w:lsdException w:name="Normal Table" w:semiHidden="1" w:unhideWhenUsed="1"/>
+    <w:lsdException w:name="annotation subject" w:semiHidden="1" w:unhideWhenUsed="1"/>
+    <w:lsdException w:name="No List" w:semiHidden="1" w:unhideWhenUsed="1"/>
+    <w:lsdException w:name="Outline List 1" w:semiHidden="1" w:unhideWhenUsed="1"/>
+    <w:lsdException w:name="Outline List 2" w:semiHidden="1" w:unhideWhenUsed="1"/>
+    <w:lsdException w:name="Outline List 3" w:semiHidden="1" w:unhideWhenUsed="1"/>
+    <w:lsdException w:name="Table Simple 1" w:semiHidden="1" w:unhideWhenUsed="1"/>
+    <w:lsdException w:name="Table Simple 2" w:semiHidden="1" w:unhideWhenUsed="1"/>
+    <w:lsdException w:name="Table Simple 3" w:semiHidden="1" w:unhideWhenUsed="1"/>
+    <w:lsdException w:name="Table Classic 1" w:semiHidden="1" w:unhideWhenUsed="1"/>
+    <w:lsdException w:name="Table Classic 2" w:semiHidden="1" w:unhideWhenUsed="1"/>
+    <w:lsdException w:name="Table Classic 3" w:semiHidden="1" w:unhideWhenUsed="1"/>
+    <w:lsdException w:name="Table Classic 4" w:semiHidden="1" w:unhideWhenUsed="1"/>
+    <w:lsdException w:name="Table Colorful 1" w:semiHidden="1" w:unhideWhenUsed="1"/>
+    <w:lsdException w:name="Table Colorful 2" w:semiHidden="1" w:unhideWhenUsed="1"/>
+    <w:lsdException w:name="Table Colorful 3" w:semiHidden="1" w:unhideWhenUsed="1"/>
+    <w:lsdException w:name="Table Columns 1" w:semiHidden="1" w:unhideWhenUsed="1"/>
+    <w:lsdException w:name="Table Columns 2" w:semiHidden="1" w:unhideWhenUsed="1"/>
+    <w:lsdException w:name="Table Columns 3" w:semiHidden="1" w:unhideWhenUsed="1"/>
+    <w:lsdException w:name="Table Columns 4" w:semiHidden="1" w:unhideWhenUsed="1"/>
+    <w:lsdException w:name="Table Columns 5" w:semiHidden="1" w:unhideWhenUsed="1"/>
+    <w:lsdException w:name="Table Grid 1" w:semiHidden="1" w:unhideWhenUsed="1"/>
+    <w:lsdException w:name="Table Grid 2" w:semiHidden="1" w:unhideWhenUsed="1"/>
+    <w:lsdException w:name="Table Grid 3" w:semiHidden="1" w:unhideWhenUsed="1"/>
+    <w:lsdException w:name="Table Grid 4" w:semiHidden="1" w:unhideWhenUsed="1"/>
+    <w:lsdException w:name="Table Grid 5" w:semiHidden="1" w:unhideWhenUsed="1"/>
+    <w:lsdException w:name="Table Grid 6" w:semiHidden="1" w:unhideWhenUsed="1"/>
+    <w:lsdException w:name="Table Grid 7" w:semiHidden="1" w:unhideWhenUsed="1"/>
+    <w:lsdException w:name="Table Grid 8" w:semiHidden="1" w:unhideWhenUsed="1"/>
+    <w:lsdException w:name="Table List 1" w:semiHidden="1" w:unhideWhenUsed="1"/>
+    <w:lsdException w:name="Table List 2" w:semiHidden="1" w:unhideWhenUsed="1"/>
+    <w:lsdException w:name="Table List 3" w:semiHidden="1" w:unhideWhenUsed="1"/>
+    <w:lsdException w:name="Table List 4" w:semiHidden="1" w:unhideWhenUsed="1"/>
+    <w:lsdException w:name="Table List 5" w:semiHidden="1" w:unhideWhenUsed="1"/>
+    <w:lsdException w:name="Table List 6" w:semiHidden="1" w:unhideWhenUsed="1"/>
+    <w:lsdException w:name="Table List 7" w:semiHidden="1" w:unhideWhenUsed="1"/>
+    <w:lsdException w:name="Table List 8" w:semiHidden="1" w:unhideWhenUsed="1"/>
+    <w:lsdException w:name="Table 3D effects 1" w:semiHidden="1" w:unhideWhenUsed="1"/>
+    <w:lsdException w:name="Table 3D effects 2" w:semiHidden="1" w:unhideWhenUsed="1"/>
+    <w:lsdException w:name="Table 3D effects 3" w:semiHidden="1" w:unhideWhenUsed="1"/>
+    <w:lsdException w:name="Table Contemporary" w:semiHidden="1" w:unhideWhenUsed="1"/>
+    <w:lsdException w:name="Table Elegant" w:semiHidden="1" w:unhideWhenUsed="1"/>
+    <w:lsdException w:name="Table Professional" w:semiHidden="1" w:unhideWhenUsed="1"/>
+    <w:lsdException w:name="Table Subtle 1" w:semiHidden="1" w:unhideWhenUsed="1"/>
+    <w:lsdException w:name="Table Subtle 2" w:semiHidden="1" w:unhideWhenUsed="1"/>
+    <w:lsdException w:name="Table Web 1" w:semiHidden="1" w:unhideWhenUsed="1"/>
+    <w:lsdException w:name="Table Web 2" w:semiHidden="1" w:unhideWhenUsed="1"/>
+    <w:lsdException w:name="Table Web 3" w:semiHidden="1" w:unhideWhenUsed="1"/>
+    <w:lsdException w:name="Balloon Text" w:semiHidden="1" w:unhideWhenUsed="1"/>
+    <w:lsdException w:name="Table Grid" w:uiPriority="59"/>
+    <w:lsdException w:name="Table Theme" w:semiHidden="1" w:unhideWhenUsed="1"/>
+    <w:lsdException w:name="Placeholder Text" w:semiHidden="1"/>
+    <w:lsdException w:name="No Spacing" w:uiPriority="1" w:qFormat="1"/>
+    <w:lsdException w:name="Light Shading" w:uiPriority="60"/>
+    <w:lsdException w:name="Light List" w:uiPriority="61"/>
+    <w:lsdException w:name="Light Grid" w:uiPriority="62"/>
+    <w:lsdException w:name="Medium Shading 1" w:uiPriority="63"/>
+    <w:lsdException w:name="Medium Shading 2" w:uiPriority="64"/>
+    <w:lsdException w:name="Medium List 1" w:uiPriority="65"/>
+    <w:lsdException w:name="Medium List 2" w:uiPriority="66"/>
+    <w:lsdException w:name="Medium Grid 1" w:uiPriority="67"/>
+    <w:lsdException w:name="Medium Grid 2" w:uiPriority="68"/>
+    <w:lsdException w:name="Medium Grid 3" w:uiPriority="69"/>
+    <w:lsdException w:name="Dark List" w:uiPriority="70"/>
+    <w:lsdException w:name="Colorful Shading" w:uiPriority="71"/>
+    <w:lsdException w:name="Colorful List" w:uiPriority="72"/>
+    <w:lsdException w:name="Colorful Grid" w:uiPriority="73"/>
+    <w:lsdException w:name="Light Shading Accent 1" w:uiPriority="60"/>
+    <w:lsdException w:name="Light List Accent 1" w:uiPriority="61"/>
+    <w:lsdException w:name="Light Grid Accent 1" w:uiPriority="62"/>
+    <w:lsdException w:name="Medium Shading 1 Accent 1" w:uiPriority="63"/>
+    <w:lsdException w:name="Medium Shading 2 Accent 1" w:uiPriority="64"/>
+    <w:lsdException w:name="Medium List 1 Accent 1" w:uiPriority="65"/>
+    <w:lsdException w:name="Revision" w:semiHidden="1"/>
+    <w:lsdException w:name="List Paragraph" w:uiPriority="34" w:qFormat="1"/>
+    <w:lsdException w:name="Quote" w:uiPriority="29" w:qFormat="1"/>
+    <w:lsdException w:name="Intense Quote" w:uiPriority="30" w:qFormat="1"/>
+    <w:lsdException w:name="Medium List 2 Accent 1" w:uiPriority="66"/>
+    <w:lsdException w:name="Medium Grid 1 Accent 1" w:uiPriority="67"/>
+    <w:lsdException w:name="Medium Grid 2 Accent 1" w:uiPriority="68"/>
+    <w:lsdException w:name="Medium Grid 3 Accent 1" w:uiPriority="69"/>
+    <w:lsdException w:name="Dark List Accent 1" w:uiPriority="70"/>
+    <w:lsdException w:name="Colorful Shading Accent 1" w:uiPriority="71"/>
+    <w:lsdException w:name="Colorful List Accent 1" w:uiPriority="72"/>
+    <w:lsdException w:name="Colorful Grid Accent 1" w:uiPriority="73"/>
+    <w:lsdException w:name="Light Shading Accent 2" w:uiPriority="60"/>
+    <w:lsdException w:name="Light List Accent 2" w:uiPriority="61"/>
+    <w:lsdException w:name="Light Grid Accent 2" w:uiPriority="62"/>
+    <w:lsdException w:name="Medium Shading 1 Accent 2" w:uiPriority="63"/>
+    <w:lsdException w:name="Medium Shading 2 Accent 2" w:uiPriority="64"/>
+    <w:lsdException w:name="Medium List 1 Accent 2" w:uiPriority="65"/>
+    <w:lsdException w:name="Medium List 2 Accent 2" w:uiPriority="66"/>
+    <w:lsdException w:name="Medium Grid 1 Accent 2" w:uiPriority="67"/>
+    <w:lsdException w:name="Medium Grid 2 Accent 2" w:uiPriority="68"/>
+    <w:lsdException w:name="Medium Grid 3 Accent 2" w:uiPriority="69"/>
+    <w:lsdException w:name="Dark List Accent 2" w:uiPriority="70"/>
+    <w:lsdException w:name="Colorful Shading Accent 2" w:uiPriority="71"/>
+    <w:lsdException w:name="Colorful List Accent 2" w:uiPriority="72"/>
+    <w:lsdException w:name="Colorful Grid Accent 2" w:uiPriority="73"/>
+    <w:lsdException w:name="Light Shading Accent 3" w:uiPriority="60"/>
+    <w:lsdException w:name="Light List Accent 3" w:uiPriority="61"/>
+    <w:lsdException w:name="Light Grid Accent 3" w:uiPriority="62"/>
+    <w:lsdException w:name="Medium Shading 1 Accent 3" w:uiPriority="63"/>
+    <w:lsdException w:name="Medium Shading 2 Accent 3" w:uiPriority="64"/>
+    <w:lsdException w:name="Medium List 1 Accent 3" w:uiPriority="65"/>
+    <w:lsdException w:name="Medium List 2 Accent 3" w:uiPriority="66"/>
+    <w:lsdException w:name="Medium Grid 1 Accent 3" w:uiPriority="67"/>
+    <w:lsdException w:name="Medium Grid 2 Accent 3" w:uiPriority="68"/>
+    <w:lsdException w:name="Medium Grid 3 Accent 3" w:uiPriority="69"/>
+    <w:lsdException w:name="Dark List Accent 3" w:uiPriority="70"/>
+    <w:lsdException w:name="Colorful Shading Accent 3" w:uiPriority="71"/>
+    <w:lsdException w:name="Colorful List Accent 3" w:uiPriority="72"/>
+    <w:lsdException w:name="Colorful Grid Accent 3" w:uiPriority="73"/>
+    <w:lsdException w:name="Light Shading Accent 4" w:uiPriority="60"/>
+    <w:lsdException w:name="Light List Accent 4" w:uiPriority="61"/>
+    <w:lsdException w:name="Light Grid Accent 4" w:uiPriority="62"/>
+    <w:lsdException w:name="Medium Shading 1 Accent 4" w:uiPriority="63"/>
+    <w:lsdException w:name="Medium Shading 2 Accent 4" w:uiPriority="64"/>
+    <w:lsdException w:name="Medium List 1 Accent 4" w:uiPriority="65"/>
+    <w:lsdException w:name="Medium List 2 Accent 4" w:uiPriority="66"/>
+    <w:lsdException w:name="Medium Grid 1 Accent 4" w:uiPriority="67"/>
+    <w:lsdException w:name="Medium Grid 2 Accent 4" w:uiPriority="68"/>
+    <w:lsdException w:name="Medium Grid 3 Accent 4" w:uiPriority="69"/>
+    <w:lsdException w:name="Dark List Accent 4" w:uiPriority="70"/>
+    <w:lsdException w:name="Colorful Shading Accent 4" w:uiPriority="71"/>
+    <w:lsdException w:name="Colorful List Accent 4" w:uiPriority="72"/>
+    <w:lsdException w:name="Colorful Grid Accent 4" w:uiPriority="73"/>
+    <w:lsdException w:name="Light Shading Accent 5" w:uiPriority="60"/>
+    <w:lsdException w:name="Light List Accent 5" w:uiPriority="61"/>
+    <w:lsdException w:name="Light Grid Accent 5" w:uiPriority="62"/>
+    <w:lsdException w:name="Medium Shading 1 Accent 5" w:uiPriority="63"/>
+    <w:lsdException w:name="Medium Shading 2 Accent 5" w:uiPriority="64"/>
+    <w:lsdException w:name="Medium List 1 Accent 5" w:uiPriority="65"/>
+    <w:lsdException w:name="Medium List 2 Accent 5" w:uiPriority="66"/>
+    <w:lsdException w:name="Medium Grid 1 Accent 5" w:uiPriority="67"/>
+    <w:lsdException w:name="Medium Grid 2 Accent 5" w:uiPriority="68"/>
+    <w:lsdException w:name="Medium Grid 3 Accent 5" w:uiPriority="69"/>
+    <w:lsdException w:name="Dark List Accent 5" w:uiPriority="70"/>
+    <w:lsdException w:name="Colorful Shading Accent 5" w:uiPriority="71"/>
+    <w:lsdException w:name="Colorful List Accent 5" w:uiPriority="72"/>
+    <w:lsdException w:name="Colorful Grid Accent 5" w:uiPriority="73"/>
+    <w:lsdException w:name="Light Shading Accent 6" w:uiPriority="60"/>
+    <w:lsdException w:name="Light List Accent 6" w:uiPriority="61"/>
+    <w:lsdException w:name="Light Grid Accent 6" w:uiPriority="62"/>
+    <w:lsdException w:name="Medium Shading 1 Accent 6" w:uiPriority="63"/>
+    <w:lsdException w:name="Medium Shading 2 Accent 6" w:uiPriority="64"/>
+    <w:lsdException w:name="Medium List 1 Accent 6" w:uiPriority="65"/>
+    <w:lsdException w:name="Medium List 2 Accent 6" w:uiPriority="66"/>
+    <w:lsdException w:name="Medium Grid 1 Accent 6" w:uiPriority="67"/>
+    <w:lsdException w:name="Medium Grid 2 Accent 6" w:uiPriority="68"/>
+    <w:lsdException w:name="Medium Grid 3 Accent 6" w:uiPriority="69"/>
+    <w:lsdException w:name="Dark List Accent 6" w:uiPriority="70"/>
+    <w:lsdException w:name="Colorful Shading Accent 6" w:uiPriority="71"/>
+    <w:lsdException w:name="Colorful List Accent 6" w:uiPriority="72"/>
+    <w:lsdException w:name="Colorful Grid Accent 6" w:uiPriority="73"/>
+    <w:lsdException w:name="Subtle Emphasis" w:uiPriority="19" w:qFormat="1"/>
+    <w:lsdException w:name="Intense Emphasis" w:uiPriority="21" w:qFormat="1"/>
+    <w:lsdException w:name="Subtle Reference" w:uiPriority="31" w:qFormat="1"/>
+    <w:lsdException w:name="Intense Reference" w:uiPriority="32" w:qFormat="1"/>
+    <w:lsdException w:name="Book Title" w:uiPriority="33" w:qFormat="1"/>
+    <w:lsdException w:name="Bibliography" w:semiHidden="1" w:uiPriority="37" w:unhideWhenUsed="1"/>
+    <w:lsdException w:name="TOC Heading" w:semiHidden="1" w:uiPriority="39" w:unhideWhenUsed="1" w:qFormat="1"/>
+    <w:lsdException w:name="Grid Table Light" w:semiHidden="1" w:unhideWhenUsed="1"/>
+    <w:lsdException w:name="Grid Table 1 Light" w:semiHidden="1" w:unhideWhenUsed="1"/>
+    <w:lsdException w:name="Grid Table 2" w:semiHidden="1" w:unhideWhenUsed="1"/>
+    <w:lsdException w:name="Grid Table 3" w:semiHidden="1" w:unhideWhenUsed="1"/>
+    <w:lsdException w:name="Grid Table 4" w:uiPriority="49"/>
+    <w:lsdException w:name="Grid Table 5 Dark" w:uiPriority="50"/>
+    <w:lsdException w:name="Grid Table 6 Colorful" w:uiPriority="51"/>
+    <w:lsdException w:name="Grid Table 7 Colorful" w:uiPriority="52"/>
+    <w:lsdException w:name="Grid Table 1 Light Accent 1" w:uiPriority="46"/>
+    <w:lsdException w:name="Grid Table 2 Accent 1" w:uiPriority="47"/>
+    <w:lsdException w:name="Grid Table 3 Accent 1" w:uiPriority="48"/>
+    <w:lsdException w:name="Grid Table 4 Accent 1" w:uiPriority="49"/>
+    <w:lsdException w:name="Grid Table 5 Dark Accent 1" w:uiPriority="50"/>
+    <w:lsdException w:name="Grid Table 6 Colorful Accent 1" w:uiPriority="51"/>
+    <w:lsdException w:name="Grid Table 7 Colorful Accent 1" w:uiPriority="52"/>
+    <w:lsdException w:name="Grid Table 1 Light Accent 2" w:uiPriority="46"/>
+    <w:lsdException w:name="Grid Table 2 Accent 2" w:uiPriority="47"/>
+    <w:lsdException w:name="Grid Table 3 Accent 2" w:uiPriority="48"/>
+    <w:lsdException w:name="Grid Table 4 Accent 2" w:uiPriority="49"/>
+    <w:lsdException w:name="Grid Table 5 Dark Accent 2" w:uiPriority="50"/>
+    <w:lsdException w:name="Grid Table 6 Colorful Accent 2" w:uiPriority="51"/>
+    <w:lsdException w:name="Grid Table 7 Colorful Accent 2" w:uiPriority="52"/>
+    <w:lsdException w:name="Grid Table 1 Light Accent 3" w:uiPriority="46"/>
+    <w:lsdException w:name="Grid Table 2 Accent 3" w:uiPriority="47"/>
+    <w:lsdException w:name="Grid Table 3 Accent 3" w:uiPriority="48"/>
+    <w:lsdException w:name="Grid Table 4 Accent 3" w:uiPriority="49"/>
+    <w:lsdException w:name="Grid Table 5 Dark Accent 3" w:uiPriority="50"/>
+    <w:lsdException w:name="Grid Table 6 Colorful Accent 3" w:uiPriority="51"/>
+    <w:lsdException w:name="Grid Table 7 Colorful Accent 3" w:uiPriority="52"/>
+    <w:lsdException w:name="Grid Table 1 Light Accent 4" w:uiPriority="46"/>
+    <w:lsdException w:name="Grid Table 2 Accent 4" w:uiPriority="47"/>
+    <w:lsdException w:name="Grid Table 3 Accent 4" w:uiPriority="48"/>
+    <w:lsdException w:name="Grid Table 4 Accent 4" w:uiPriority="49"/>
+    <w:lsdException w:name="Grid Table 5 Dark Accent 4" w:uiPriority="50"/>
+    <w:lsdException w:name="Grid Table 6 Colorful Accent 4" w:uiPriority="51"/>
+    <w:lsdException w:name="Grid Table 7 Colorful Accent 4" w:uiPriority="52"/>
+    <w:lsdException w:name="Grid Table 1 Light Accent 5" w:uiPriority="46"/>
+    <w:lsdException w:name="Grid Table 2 Accent 5" w:uiPriority="47"/>
+    <w:lsdException w:name="Grid Table 3 Accent 5" w:uiPriority="48"/>
+    <w:lsdException w:name="Grid Table 4 Accent 5" w:uiPriority="49"/>
+    <w:lsdException w:name="Grid Table 5 Dark Accent 5" w:uiPriority="50"/>
+    <w:lsdException w:name="Grid Table 6 Colorful Accent 5" w:uiPriority="51"/>
+    <w:lsdException w:name="Grid Table 7 Colorful Accent 5" w:uiPriority="52"/>
+    <w:lsdException w:name="Grid Table 1 Light Accent 6" w:uiPriority="46"/>
+    <w:lsdException w:name="Grid Table 2 Accent 6" w:uiPriority="47"/>
+    <w:lsdException w:name="Grid Table 3 Accent 6" w:uiPriority="48"/>
+    <w:lsdException w:name="Grid Table 4 Accent 6" w:uiPriority="49"/>
+    <w:lsdException w:name="Grid Table 5 Dark Accent 6" w:uiPriority="50"/>
+    <w:lsdException w:name="Grid Table 6 Colorful Accent 6" w:uiPriority="51"/>
+    <w:lsdException w:name="Grid Table 7 Colorful Accent 6" w:uiPriority="52"/>
+    <w:lsdException w:name="List Table 1 Light" w:uiPriority="46"/>
+    <w:lsdException w:name="List Table 2" w:uiPriority="47"/>
+    <w:lsdException w:name="List Table 3" w:uiPriority="48"/>
+    <w:lsdException w:name="List Table 4" w:uiPriority="49"/>
+    <w:lsdException w:name="List Table 5 Dark" w:uiPriority="50"/>
+    <w:lsdException w:name="List Table 6 Colorful" w:uiPriority="51"/>
+    <w:lsdException w:name="List Table 7 Colorful" w:uiPriority="52"/>
+    <w:lsdException w:name="List Table 1 Light Accent 1" w:uiPriority="46"/>
+    <w:lsdException w:name="List Table 2 Accent 1" w:uiPriority="47"/>
+    <w:lsdException w:name="List Table 3 Accent 1" w:uiPriority="48"/>
+    <w:lsdException w:name="List Table 4 Accent 1" w:uiPriority="49"/>
+    <w:lsdException w:name="List Table 5 Dark Accent 1" w:uiPriority="50"/>
+    <w:lsdException w:name="List Table 6 Colorful Accent 1" w:uiPriority="51"/>
+    <w:lsdException w:name="List Table 7 Colorful Accent 1" w:uiPriority="52"/>
+    <w:lsdException w:name="List Table 1 Light Accent 2" w:uiPriority="46"/>
+    <w:lsdException w:name="List Table 2 Accent 2" w:uiPriority="47"/>
+    <w:lsdException w:name="List Table 3 Accent 2" w:uiPriority="48"/>
+    <w:lsdException w:name="List Table 4 Accent 2" w:uiPriority="49"/>
+    <w:lsdException w:name="List Table 5 Dark Accent 2" w:uiPriority="50"/>
+    <w:lsdException w:name="List Table 6 Colorful Accent 2" w:uiPriority="51"/>
+    <w:lsdException w:name="List Table 7 Colorful Accent 2" w:uiPriority="52"/>
+    <w:lsdException w:name="List Table 1 Light Accent 3" w:uiPriority="46"/>
+    <w:lsdException w:name="List Table 2 Accent 3" w:uiPriority="47"/>
+    <w:lsdException w:name="List Table 3 Accent 3" w:uiPriority="48"/>
+    <w:lsdException w:name="List Table 4 Accent 3" w:uiPriority="49"/>
+    <w:lsdException w:name="List Table 5 Dark Accent 3" w:uiPriority="50"/>
+    <w:lsdException w:name="List Table 6 Colorful Accent 3" w:uiPriority="51"/>
+    <w:lsdException w:name="List Table 7 Colorful Accent 3" w:uiPriority="52"/>
+    <w:lsdException w:name="List Table 1 Light Accent 4" w:uiPriority="46"/>
+    <w:lsdException w:name="List Table 2 Accent 4" w:uiPriority="47"/>
+    <w:lsdException w:name="List Table 3 Accent 4" w:uiPriority="48"/>
+    <w:lsdException w:name="List Table 4 Accent 4" w:uiPriority="49"/>
+    <w:lsdException w:name="List Table 5 Dark Accent 4" w:uiPriority="50"/>
+    <w:lsdException w:name="List Table 6 Colorful Accent 4" w:uiPriority="51"/>
+    <w:lsdException w:name="List Table 7 Colorful Accent 4" w:uiPriority="52"/>
+    <w:lsdException w:name="List Table 1 Light Accent 5" w:uiPriority="46"/>
+    <w:lsdException w:name="List Table 2 Accent 5" w:uiPriority="47"/>
+    <w:lsdException w:name="List Table 3 Accent 5" w:uiPriority="48"/>
+    <w:lsdException w:name="List Table 4 Accent 5" w:uiPriority="49"/>
+    <w:lsdException w:name="List Table 5 Dark Accent 5" w:uiPriority="50"/>
+    <w:lsdException w:name="List Table 6 Colorful Accent 5" w:uiPriority="51"/>
+    <w:lsdException w:name="List Table 7 Colorful Accent 5" w:uiPriority="52"/>
+    <w:lsdException w:name="List Table 1 Light Accent 6" w:uiPriority="46"/>
+    <w:lsdException w:name="List Table 2 Accent 6" w:uiPriority="47"/>
+    <w:lsdException w:name="List Table 3 Accent 6" w:uiPriority="48"/>
+    <w:lsdException w:name="List Table 4 Accent 6" w:uiPriority="49"/>
+    <w:lsdException w:name="List Table 5 Dark Accent 6" w:uiPriority="50"/>
+    <w:lsdException w:name="List Table 6 Colorful Accent 6" w:uiPriority="51"/>
+    <w:lsdException w:name="List Table 7 Colorful Accent 6" w:uiPriority="52"/>
+    <w:lsdException w:name="Mention" w:semiHidden="1" w:unhideWhenUsed="1"/>
+    <w:lsdException w:name="Smart Hyperlink" w:semiHidden="1" w:unhideWhenUsed="1"/>
+    <w:lsdException w:name="Hashtag" w:semiHidden="1" w:unhideWhenUsed="1"/>
+    <w:lsdException w:name="Unresolved Mention" w:semiHidden="1" w:unhideWhenUsed="1"/>
   </w:latentStyles>
   <w:style w:type="paragraph" w:default="1" w:styleId="Normal">
     <w:name w:val="Normal"/>

</xml_diff>